<commit_message>
add new coa template
</commit_message>
<xml_diff>
--- a/PMSClient/Resource/DocTemplate/Reports/COA200324.docx
+++ b/PMSClient/Resource/DocTemplate/Reports/COA200324.docx
@@ -347,7 +347,25 @@
                 <w:sz w:val="16"/>
                 <w:szCs w:val="16"/>
               </w:rPr>
-              <w:t xml:space="preserve"> [ProductID]</w:t>
+              <w:t xml:space="preserve"> [</w:t>
+            </w:r>
+            <w:r>
+              <w:rPr>
+                <w:rFonts w:ascii="等线" w:eastAsia="等线" w:hAnsi="等线" w:cstheme="minorHAnsi" w:hint="eastAsia"/>
+                <w:sz w:val="16"/>
+                <w:szCs w:val="16"/>
+              </w:rPr>
+              <w:t>LotNumber</w:t>
+            </w:r>
+            <w:bookmarkStart w:id="0" w:name="_GoBack"/>
+            <w:bookmarkEnd w:id="0"/>
+            <w:r>
+              <w:rPr>
+                <w:rFonts w:ascii="等线" w:eastAsia="等线" w:hAnsi="等线" w:cstheme="minorHAnsi"/>
+                <w:sz w:val="16"/>
+                <w:szCs w:val="16"/>
+              </w:rPr>
+              <w:t>]</w:t>
             </w:r>
           </w:p>
         </w:tc>
@@ -638,7 +656,23 @@
                 <w:sz w:val="16"/>
                 <w:szCs w:val="16"/>
               </w:rPr>
-              <w:t>[ProductID]</w:t>
+              <w:t>[</w:t>
+            </w:r>
+            <w:r>
+              <w:rPr>
+                <w:rFonts w:ascii="等线" w:eastAsia="等线" w:hAnsi="等线" w:cstheme="minorHAnsi" w:hint="eastAsia"/>
+                <w:sz w:val="16"/>
+                <w:szCs w:val="16"/>
+              </w:rPr>
+              <w:t>LotNumber</w:t>
+            </w:r>
+            <w:r>
+              <w:rPr>
+                <w:rFonts w:ascii="等线" w:eastAsia="等线" w:hAnsi="等线" w:cstheme="minorHAnsi"/>
+                <w:sz w:val="16"/>
+                <w:szCs w:val="16"/>
+              </w:rPr>
+              <w:t>]</w:t>
             </w:r>
           </w:p>
         </w:tc>
@@ -1404,7 +1438,7 @@
                 <w:szCs w:val="16"/>
                 <w:u w:val="single"/>
               </w:rPr>
-              <w:t>Alloy</w:t>
+              <w:t>ALLOY ANL</w:t>
             </w:r>
             <w:r>
               <w:rPr>
@@ -1415,7 +1449,7 @@
                 <w:szCs w:val="16"/>
                 <w:u w:val="single"/>
               </w:rPr>
-              <w:t xml:space="preserve"> Anlysis</w:t>
+              <w:t>A</w:t>
             </w:r>
             <w:r>
               <w:rPr>
@@ -1426,7 +1460,18 @@
                 <w:szCs w:val="16"/>
                 <w:u w:val="single"/>
               </w:rPr>
-              <w:t xml:space="preserve"> Spec</w:t>
+              <w:t>YSIS</w:t>
+            </w:r>
+            <w:r>
+              <w:rPr>
+                <w:rFonts w:ascii="等线" w:eastAsia="等线" w:hAnsi="等线" w:cstheme="minorHAnsi"/>
+                <w:b/>
+                <w:bCs/>
+                <w:sz w:val="16"/>
+                <w:szCs w:val="16"/>
+                <w:u w:val="single"/>
+              </w:rPr>
+              <w:t xml:space="preserve"> SPEC</w:t>
             </w:r>
           </w:p>
         </w:tc>
@@ -1447,35 +1492,11 @@
             <w:pPr>
               <w:jc w:val="center"/>
               <w:rPr>
-                <w:rFonts w:ascii="等线" w:eastAsia="等线" w:hAnsi="等线" w:cstheme="minorHAnsi" w:hint="eastAsia"/>
+                <w:rFonts w:ascii="等线" w:eastAsia="等线" w:hAnsi="等线" w:cstheme="minorHAnsi"/>
                 <w:sz w:val="18"/>
                 <w:szCs w:val="20"/>
               </w:rPr>
             </w:pPr>
-            <w:r>
-              <w:rPr>
-                <w:rFonts w:ascii="等线" w:eastAsia="等线" w:hAnsi="等线" w:cstheme="minorHAnsi"/>
-                <w:sz w:val="16"/>
-                <w:szCs w:val="16"/>
-              </w:rPr>
-              <w:t>Ge=</w:t>
-            </w:r>
-            <w:r>
-              <w:rPr>
-                <w:rFonts w:ascii="等线" w:eastAsia="等线" w:hAnsi="等线" w:cstheme="minorHAnsi" w:hint="eastAsia"/>
-                <w:sz w:val="16"/>
-                <w:szCs w:val="16"/>
-              </w:rPr>
-              <w:t>5</w:t>
-            </w:r>
-            <w:r>
-              <w:rPr>
-                <w:rFonts w:ascii="等线" w:eastAsia="等线" w:hAnsi="等线" w:cstheme="minorHAnsi"/>
-                <w:sz w:val="16"/>
-                <w:szCs w:val="16"/>
-              </w:rPr>
-              <w:t>0Atm%</w:t>
-            </w:r>
           </w:p>
         </w:tc>
         <w:tc>
@@ -1496,38 +1517,6 @@
                 <w:szCs w:val="20"/>
               </w:rPr>
             </w:pPr>
-            <w:r>
-              <w:rPr>
-                <w:rFonts w:ascii="等线" w:eastAsia="等线" w:hAnsi="等线" w:cstheme="minorHAnsi" w:hint="eastAsia"/>
-                <w:sz w:val="16"/>
-                <w:szCs w:val="16"/>
-              </w:rPr>
-              <w:t>S</w:t>
-            </w:r>
-            <w:r>
-              <w:rPr>
-                <w:rFonts w:ascii="等线" w:eastAsia="等线" w:hAnsi="等线" w:cstheme="minorHAnsi"/>
-                <w:sz w:val="16"/>
-                <w:szCs w:val="16"/>
-              </w:rPr>
-              <w:t>e=</w:t>
-            </w:r>
-            <w:r>
-              <w:rPr>
-                <w:rFonts w:ascii="等线" w:eastAsia="等线" w:hAnsi="等线" w:cstheme="minorHAnsi" w:hint="eastAsia"/>
-                <w:sz w:val="16"/>
-                <w:szCs w:val="16"/>
-              </w:rPr>
-              <w:t>3</w:t>
-            </w:r>
-            <w:r>
-              <w:rPr>
-                <w:rFonts w:ascii="等线" w:eastAsia="等线" w:hAnsi="等线" w:cstheme="minorHAnsi"/>
-                <w:sz w:val="16"/>
-                <w:szCs w:val="16"/>
-              </w:rPr>
-              <w:t>0Atm%</w:t>
-            </w:r>
           </w:p>
         </w:tc>
         <w:tc>
@@ -1548,30 +1537,6 @@
                 <w:szCs w:val="20"/>
               </w:rPr>
             </w:pPr>
-            <w:r>
-              <w:rPr>
-                <w:rFonts w:ascii="等线" w:eastAsia="等线" w:hAnsi="等线" w:cstheme="minorHAnsi"/>
-                <w:sz w:val="16"/>
-                <w:szCs w:val="16"/>
-              </w:rPr>
-              <w:t>S=</w:t>
-            </w:r>
-            <w:r>
-              <w:rPr>
-                <w:rFonts w:ascii="等线" w:eastAsia="等线" w:hAnsi="等线" w:cstheme="minorHAnsi" w:hint="eastAsia"/>
-                <w:sz w:val="16"/>
-                <w:szCs w:val="16"/>
-              </w:rPr>
-              <w:t>2</w:t>
-            </w:r>
-            <w:r>
-              <w:rPr>
-                <w:rFonts w:ascii="等线" w:eastAsia="等线" w:hAnsi="等线" w:cstheme="minorHAnsi"/>
-                <w:sz w:val="16"/>
-                <w:szCs w:val="16"/>
-              </w:rPr>
-              <w:t>0Atm%</w:t>
-            </w:r>
           </w:p>
         </w:tc>
         <w:tc>
@@ -1954,1179 +1919,9 @@
             <w:tcW w:w="7054" w:type="dxa"/>
             <w:gridSpan w:val="8"/>
           </w:tcPr>
-          <w:tbl>
-            <w:tblPr>
-              <w:tblStyle w:val="a7"/>
-              <w:tblW w:w="0" w:type="auto"/>
+          <w:p>
+            <w:pPr>
               <w:jc w:val="center"/>
-              <w:tblLook w:val="04A0" w:firstRow="1" w:lastRow="0" w:firstColumn="1" w:lastColumn="0" w:noHBand="0" w:noVBand="1"/>
-            </w:tblPr>
-            <w:tblGrid>
-              <w:gridCol w:w="1134"/>
-              <w:gridCol w:w="1134"/>
-              <w:gridCol w:w="1134"/>
-            </w:tblGrid>
-            <w:tr>
-              <w:trPr>
-                <w:jc w:val="center"/>
-              </w:trPr>
-              <w:tc>
-                <w:tcPr>
-                  <w:tcW w:w="1134" w:type="dxa"/>
-                  <w:shd w:val="clear" w:color="auto" w:fill="auto"/>
-                </w:tcPr>
-                <w:p>
-                  <w:pPr>
-                    <w:rPr>
-                      <w:rFonts w:ascii="等线" w:eastAsia="等线" w:hAnsi="等线" w:cstheme="minorHAnsi"/>
-                      <w:bCs/>
-                      <w:sz w:val="16"/>
-                      <w:szCs w:val="16"/>
-                    </w:rPr>
-                  </w:pPr>
-                  <w:r>
-                    <w:rPr>
-                      <w:rFonts w:ascii="等线" w:eastAsia="等线" w:hAnsi="等线" w:cstheme="minorHAnsi"/>
-                      <w:bCs/>
-                      <w:sz w:val="16"/>
-                      <w:szCs w:val="16"/>
-                    </w:rPr>
-                    <w:t>No.</w:t>
-                  </w:r>
-                </w:p>
-              </w:tc>
-              <w:tc>
-                <w:tcPr>
-                  <w:tcW w:w="1134" w:type="dxa"/>
-                  <w:shd w:val="clear" w:color="auto" w:fill="auto"/>
-                </w:tcPr>
-                <w:p>
-                  <w:pPr>
-                    <w:rPr>
-                      <w:rFonts w:ascii="等线" w:eastAsia="等线" w:hAnsi="等线" w:cstheme="minorHAnsi"/>
-                      <w:bCs/>
-                      <w:sz w:val="16"/>
-                      <w:szCs w:val="16"/>
-                    </w:rPr>
-                  </w:pPr>
-                  <w:r>
-                    <w:rPr>
-                      <w:rFonts w:ascii="等线" w:eastAsia="等线" w:hAnsi="等线" w:cstheme="minorHAnsi"/>
-                      <w:bCs/>
-                      <w:sz w:val="16"/>
-                      <w:szCs w:val="16"/>
-                    </w:rPr>
-                    <w:t>Ge atm%</w:t>
-                  </w:r>
-                </w:p>
-              </w:tc>
-              <w:tc>
-                <w:tcPr>
-                  <w:tcW w:w="1134" w:type="dxa"/>
-                  <w:shd w:val="clear" w:color="auto" w:fill="auto"/>
-                </w:tcPr>
-                <w:p>
-                  <w:pPr>
-                    <w:rPr>
-                      <w:rFonts w:ascii="等线" w:eastAsia="等线" w:hAnsi="等线" w:cstheme="minorHAnsi"/>
-                      <w:bCs/>
-                      <w:sz w:val="16"/>
-                      <w:szCs w:val="16"/>
-                    </w:rPr>
-                  </w:pPr>
-                  <w:r>
-                    <w:rPr>
-                      <w:rFonts w:ascii="等线" w:eastAsia="等线" w:hAnsi="等线" w:cstheme="minorHAnsi"/>
-                      <w:bCs/>
-                      <w:sz w:val="16"/>
-                      <w:szCs w:val="16"/>
-                    </w:rPr>
-                    <w:t>Se atm%</w:t>
-                  </w:r>
-                </w:p>
-              </w:tc>
-            </w:tr>
-            <w:tr>
-              <w:trPr>
-                <w:jc w:val="center"/>
-              </w:trPr>
-              <w:tc>
-                <w:tcPr>
-                  <w:tcW w:w="1134" w:type="dxa"/>
-                </w:tcPr>
-                <w:p>
-                  <w:pPr>
-                    <w:rPr>
-                      <w:rFonts w:ascii="等线" w:eastAsia="等线" w:hAnsi="等线" w:cstheme="minorHAnsi"/>
-                      <w:bCs/>
-                      <w:sz w:val="16"/>
-                      <w:szCs w:val="16"/>
-                    </w:rPr>
-                  </w:pPr>
-                  <w:r>
-                    <w:rPr>
-                      <w:rFonts w:ascii="等线" w:eastAsia="等线" w:hAnsi="等线" w:cstheme="minorHAnsi"/>
-                      <w:bCs/>
-                      <w:sz w:val="16"/>
-                      <w:szCs w:val="16"/>
-                    </w:rPr>
-                    <w:t>1</w:t>
-                  </w:r>
-                </w:p>
-              </w:tc>
-              <w:tc>
-                <w:tcPr>
-                  <w:tcW w:w="1134" w:type="dxa"/>
-                </w:tcPr>
-                <w:p>
-                  <w:pPr>
-                    <w:rPr>
-                      <w:rFonts w:ascii="等线" w:eastAsia="等线" w:hAnsi="等线" w:cstheme="minorHAnsi"/>
-                      <w:bCs/>
-                      <w:sz w:val="16"/>
-                      <w:szCs w:val="16"/>
-                    </w:rPr>
-                  </w:pPr>
-                  <w:r>
-                    <w:rPr>
-                      <w:rFonts w:ascii="等线" w:eastAsia="等线" w:hAnsi="等线" w:cstheme="minorHAnsi"/>
-                      <w:bCs/>
-                      <w:sz w:val="16"/>
-                      <w:szCs w:val="16"/>
-                    </w:rPr>
-                    <w:t>71.46</w:t>
-                  </w:r>
-                </w:p>
-              </w:tc>
-              <w:tc>
-                <w:tcPr>
-                  <w:tcW w:w="1134" w:type="dxa"/>
-                </w:tcPr>
-                <w:p>
-                  <w:pPr>
-                    <w:rPr>
-                      <w:rFonts w:ascii="等线" w:eastAsia="等线" w:hAnsi="等线" w:cstheme="minorHAnsi"/>
-                      <w:bCs/>
-                      <w:sz w:val="16"/>
-                      <w:szCs w:val="16"/>
-                    </w:rPr>
-                  </w:pPr>
-                  <w:r>
-                    <w:rPr>
-                      <w:rFonts w:ascii="等线" w:eastAsia="等线" w:hAnsi="等线" w:cstheme="minorHAnsi"/>
-                      <w:bCs/>
-                      <w:sz w:val="16"/>
-                      <w:szCs w:val="16"/>
-                    </w:rPr>
-                    <w:t>28.54</w:t>
-                  </w:r>
-                </w:p>
-              </w:tc>
-            </w:tr>
-            <w:tr>
-              <w:trPr>
-                <w:jc w:val="center"/>
-              </w:trPr>
-              <w:tc>
-                <w:tcPr>
-                  <w:tcW w:w="1134" w:type="dxa"/>
-                </w:tcPr>
-                <w:p>
-                  <w:pPr>
-                    <w:rPr>
-                      <w:rFonts w:ascii="等线" w:eastAsia="等线" w:hAnsi="等线" w:cstheme="minorHAnsi"/>
-                      <w:bCs/>
-                      <w:sz w:val="16"/>
-                      <w:szCs w:val="16"/>
-                    </w:rPr>
-                  </w:pPr>
-                  <w:r>
-                    <w:rPr>
-                      <w:rFonts w:ascii="等线" w:eastAsia="等线" w:hAnsi="等线" w:cstheme="minorHAnsi"/>
-                      <w:bCs/>
-                      <w:sz w:val="16"/>
-                      <w:szCs w:val="16"/>
-                    </w:rPr>
-                    <w:t>2</w:t>
-                  </w:r>
-                </w:p>
-              </w:tc>
-              <w:tc>
-                <w:tcPr>
-                  <w:tcW w:w="1134" w:type="dxa"/>
-                </w:tcPr>
-                <w:p>
-                  <w:pPr>
-                    <w:rPr>
-                      <w:rFonts w:ascii="等线" w:eastAsia="等线" w:hAnsi="等线" w:cstheme="minorHAnsi"/>
-                      <w:bCs/>
-                      <w:sz w:val="16"/>
-                      <w:szCs w:val="16"/>
-                    </w:rPr>
-                  </w:pPr>
-                  <w:r>
-                    <w:rPr>
-                      <w:rFonts w:ascii="等线" w:eastAsia="等线" w:hAnsi="等线" w:cstheme="minorHAnsi"/>
-                      <w:bCs/>
-                      <w:sz w:val="16"/>
-                      <w:szCs w:val="16"/>
-                    </w:rPr>
-                    <w:t>71.49</w:t>
-                  </w:r>
-                </w:p>
-              </w:tc>
-              <w:tc>
-                <w:tcPr>
-                  <w:tcW w:w="1134" w:type="dxa"/>
-                </w:tcPr>
-                <w:p>
-                  <w:pPr>
-                    <w:rPr>
-                      <w:rFonts w:ascii="等线" w:eastAsia="等线" w:hAnsi="等线" w:cstheme="minorHAnsi"/>
-                      <w:bCs/>
-                      <w:sz w:val="16"/>
-                      <w:szCs w:val="16"/>
-                    </w:rPr>
-                  </w:pPr>
-                  <w:r>
-                    <w:rPr>
-                      <w:rFonts w:ascii="等线" w:eastAsia="等线" w:hAnsi="等线" w:cstheme="minorHAnsi"/>
-                      <w:bCs/>
-                      <w:sz w:val="16"/>
-                      <w:szCs w:val="16"/>
-                    </w:rPr>
-                    <w:t>28.51</w:t>
-                  </w:r>
-                </w:p>
-              </w:tc>
-            </w:tr>
-            <w:tr>
-              <w:trPr>
-                <w:jc w:val="center"/>
-              </w:trPr>
-              <w:tc>
-                <w:tcPr>
-                  <w:tcW w:w="1134" w:type="dxa"/>
-                </w:tcPr>
-                <w:p>
-                  <w:pPr>
-                    <w:rPr>
-                      <w:rFonts w:ascii="等线" w:eastAsia="等线" w:hAnsi="等线" w:cstheme="minorHAnsi"/>
-                      <w:bCs/>
-                      <w:sz w:val="16"/>
-                      <w:szCs w:val="16"/>
-                    </w:rPr>
-                  </w:pPr>
-                  <w:r>
-                    <w:rPr>
-                      <w:rFonts w:ascii="等线" w:eastAsia="等线" w:hAnsi="等线" w:cstheme="minorHAnsi"/>
-                      <w:bCs/>
-                      <w:sz w:val="16"/>
-                      <w:szCs w:val="16"/>
-                    </w:rPr>
-                    <w:t>3</w:t>
-                  </w:r>
-                </w:p>
-              </w:tc>
-              <w:tc>
-                <w:tcPr>
-                  <w:tcW w:w="1134" w:type="dxa"/>
-                </w:tcPr>
-                <w:p>
-                  <w:pPr>
-                    <w:rPr>
-                      <w:rFonts w:ascii="等线" w:eastAsia="等线" w:hAnsi="等线" w:cstheme="minorHAnsi"/>
-                      <w:bCs/>
-                      <w:sz w:val="16"/>
-                      <w:szCs w:val="16"/>
-                    </w:rPr>
-                  </w:pPr>
-                  <w:r>
-                    <w:rPr>
-                      <w:rFonts w:ascii="等线" w:eastAsia="等线" w:hAnsi="等线" w:cstheme="minorHAnsi"/>
-                      <w:bCs/>
-                      <w:sz w:val="16"/>
-                      <w:szCs w:val="16"/>
-                    </w:rPr>
-                    <w:t>71.36</w:t>
-                  </w:r>
-                </w:p>
-              </w:tc>
-              <w:tc>
-                <w:tcPr>
-                  <w:tcW w:w="1134" w:type="dxa"/>
-                </w:tcPr>
-                <w:p>
-                  <w:pPr>
-                    <w:rPr>
-                      <w:rFonts w:ascii="等线" w:eastAsia="等线" w:hAnsi="等线" w:cstheme="minorHAnsi"/>
-                      <w:bCs/>
-                      <w:sz w:val="16"/>
-                      <w:szCs w:val="16"/>
-                    </w:rPr>
-                  </w:pPr>
-                  <w:r>
-                    <w:rPr>
-                      <w:rFonts w:ascii="等线" w:eastAsia="等线" w:hAnsi="等线" w:cstheme="minorHAnsi"/>
-                      <w:bCs/>
-                      <w:sz w:val="16"/>
-                      <w:szCs w:val="16"/>
-                    </w:rPr>
-                    <w:t>28.64</w:t>
-                  </w:r>
-                </w:p>
-              </w:tc>
-            </w:tr>
-            <w:tr>
-              <w:trPr>
-                <w:jc w:val="center"/>
-              </w:trPr>
-              <w:tc>
-                <w:tcPr>
-                  <w:tcW w:w="1134" w:type="dxa"/>
-                </w:tcPr>
-                <w:p>
-                  <w:pPr>
-                    <w:rPr>
-                      <w:rFonts w:ascii="等线" w:eastAsia="等线" w:hAnsi="等线" w:cstheme="minorHAnsi"/>
-                      <w:bCs/>
-                      <w:sz w:val="16"/>
-                      <w:szCs w:val="16"/>
-                    </w:rPr>
-                  </w:pPr>
-                  <w:r>
-                    <w:rPr>
-                      <w:rFonts w:ascii="等线" w:eastAsia="等线" w:hAnsi="等线" w:cstheme="minorHAnsi"/>
-                      <w:bCs/>
-                      <w:sz w:val="16"/>
-                      <w:szCs w:val="16"/>
-                    </w:rPr>
-                    <w:t>4</w:t>
-                  </w:r>
-                </w:p>
-              </w:tc>
-              <w:tc>
-                <w:tcPr>
-                  <w:tcW w:w="1134" w:type="dxa"/>
-                </w:tcPr>
-                <w:p>
-                  <w:pPr>
-                    <w:rPr>
-                      <w:rFonts w:ascii="等线" w:eastAsia="等线" w:hAnsi="等线" w:cstheme="minorHAnsi"/>
-                      <w:bCs/>
-                      <w:sz w:val="16"/>
-                      <w:szCs w:val="16"/>
-                    </w:rPr>
-                  </w:pPr>
-                  <w:r>
-                    <w:rPr>
-                      <w:rFonts w:ascii="等线" w:eastAsia="等线" w:hAnsi="等线" w:cstheme="minorHAnsi"/>
-                      <w:bCs/>
-                      <w:sz w:val="16"/>
-                      <w:szCs w:val="16"/>
-                    </w:rPr>
-                    <w:t>71.6</w:t>
-                  </w:r>
-                </w:p>
-              </w:tc>
-              <w:tc>
-                <w:tcPr>
-                  <w:tcW w:w="1134" w:type="dxa"/>
-                </w:tcPr>
-                <w:p>
-                  <w:pPr>
-                    <w:rPr>
-                      <w:rFonts w:ascii="等线" w:eastAsia="等线" w:hAnsi="等线" w:cstheme="minorHAnsi"/>
-                      <w:bCs/>
-                      <w:sz w:val="16"/>
-                      <w:szCs w:val="16"/>
-                    </w:rPr>
-                  </w:pPr>
-                  <w:r>
-                    <w:rPr>
-                      <w:rFonts w:ascii="等线" w:eastAsia="等线" w:hAnsi="等线" w:cstheme="minorHAnsi"/>
-                      <w:bCs/>
-                      <w:sz w:val="16"/>
-                      <w:szCs w:val="16"/>
-                    </w:rPr>
-                    <w:t>28.4</w:t>
-                  </w:r>
-                </w:p>
-              </w:tc>
-            </w:tr>
-            <w:tr>
-              <w:trPr>
-                <w:jc w:val="center"/>
-              </w:trPr>
-              <w:tc>
-                <w:tcPr>
-                  <w:tcW w:w="1134" w:type="dxa"/>
-                </w:tcPr>
-                <w:p>
-                  <w:pPr>
-                    <w:rPr>
-                      <w:rFonts w:ascii="等线" w:eastAsia="等线" w:hAnsi="等线" w:cstheme="minorHAnsi"/>
-                      <w:bCs/>
-                      <w:sz w:val="16"/>
-                      <w:szCs w:val="16"/>
-                    </w:rPr>
-                  </w:pPr>
-                  <w:r>
-                    <w:rPr>
-                      <w:rFonts w:ascii="等线" w:eastAsia="等线" w:hAnsi="等线" w:cstheme="minorHAnsi"/>
-                      <w:bCs/>
-                      <w:sz w:val="16"/>
-                      <w:szCs w:val="16"/>
-                    </w:rPr>
-                    <w:t>5</w:t>
-                  </w:r>
-                </w:p>
-              </w:tc>
-              <w:tc>
-                <w:tcPr>
-                  <w:tcW w:w="1134" w:type="dxa"/>
-                </w:tcPr>
-                <w:p>
-                  <w:pPr>
-                    <w:rPr>
-                      <w:rFonts w:ascii="等线" w:eastAsia="等线" w:hAnsi="等线" w:cstheme="minorHAnsi"/>
-                      <w:bCs/>
-                      <w:sz w:val="16"/>
-                      <w:szCs w:val="16"/>
-                    </w:rPr>
-                  </w:pPr>
-                  <w:r>
-                    <w:rPr>
-                      <w:rFonts w:ascii="等线" w:eastAsia="等线" w:hAnsi="等线" w:cstheme="minorHAnsi"/>
-                      <w:bCs/>
-                      <w:sz w:val="16"/>
-                      <w:szCs w:val="16"/>
-                    </w:rPr>
-                    <w:t>71.62</w:t>
-                  </w:r>
-                </w:p>
-              </w:tc>
-              <w:tc>
-                <w:tcPr>
-                  <w:tcW w:w="1134" w:type="dxa"/>
-                </w:tcPr>
-                <w:p>
-                  <w:pPr>
-                    <w:rPr>
-                      <w:rFonts w:ascii="等线" w:eastAsia="等线" w:hAnsi="等线" w:cstheme="minorHAnsi"/>
-                      <w:bCs/>
-                      <w:sz w:val="16"/>
-                      <w:szCs w:val="16"/>
-                    </w:rPr>
-                  </w:pPr>
-                  <w:r>
-                    <w:rPr>
-                      <w:rFonts w:ascii="等线" w:eastAsia="等线" w:hAnsi="等线" w:cstheme="minorHAnsi"/>
-                      <w:bCs/>
-                      <w:sz w:val="16"/>
-                      <w:szCs w:val="16"/>
-                    </w:rPr>
-                    <w:t>28.38</w:t>
-                  </w:r>
-                </w:p>
-              </w:tc>
-            </w:tr>
-            <w:tr>
-              <w:trPr>
-                <w:jc w:val="center"/>
-              </w:trPr>
-              <w:tc>
-                <w:tcPr>
-                  <w:tcW w:w="1134" w:type="dxa"/>
-                </w:tcPr>
-                <w:p>
-                  <w:pPr>
-                    <w:rPr>
-                      <w:rFonts w:ascii="等线" w:eastAsia="等线" w:hAnsi="等线" w:cstheme="minorHAnsi"/>
-                      <w:bCs/>
-                      <w:sz w:val="16"/>
-                      <w:szCs w:val="16"/>
-                    </w:rPr>
-                  </w:pPr>
-                  <w:r>
-                    <w:rPr>
-                      <w:rFonts w:ascii="等线" w:eastAsia="等线" w:hAnsi="等线" w:cstheme="minorHAnsi"/>
-                      <w:bCs/>
-                      <w:sz w:val="16"/>
-                      <w:szCs w:val="16"/>
-                    </w:rPr>
-                    <w:t>6</w:t>
-                  </w:r>
-                </w:p>
-              </w:tc>
-              <w:tc>
-                <w:tcPr>
-                  <w:tcW w:w="1134" w:type="dxa"/>
-                </w:tcPr>
-                <w:p>
-                  <w:pPr>
-                    <w:rPr>
-                      <w:rFonts w:ascii="等线" w:eastAsia="等线" w:hAnsi="等线" w:cstheme="minorHAnsi"/>
-                      <w:bCs/>
-                      <w:sz w:val="16"/>
-                      <w:szCs w:val="16"/>
-                    </w:rPr>
-                  </w:pPr>
-                  <w:r>
-                    <w:rPr>
-                      <w:rFonts w:ascii="等线" w:eastAsia="等线" w:hAnsi="等线" w:cstheme="minorHAnsi"/>
-                      <w:bCs/>
-                      <w:sz w:val="16"/>
-                      <w:szCs w:val="16"/>
-                    </w:rPr>
-                    <w:t>71.43</w:t>
-                  </w:r>
-                </w:p>
-              </w:tc>
-              <w:tc>
-                <w:tcPr>
-                  <w:tcW w:w="1134" w:type="dxa"/>
-                </w:tcPr>
-                <w:p>
-                  <w:pPr>
-                    <w:rPr>
-                      <w:rFonts w:ascii="等线" w:eastAsia="等线" w:hAnsi="等线" w:cstheme="minorHAnsi"/>
-                      <w:bCs/>
-                      <w:sz w:val="16"/>
-                      <w:szCs w:val="16"/>
-                    </w:rPr>
-                  </w:pPr>
-                  <w:r>
-                    <w:rPr>
-                      <w:rFonts w:ascii="等线" w:eastAsia="等线" w:hAnsi="等线" w:cstheme="minorHAnsi"/>
-                      <w:bCs/>
-                      <w:sz w:val="16"/>
-                      <w:szCs w:val="16"/>
-                    </w:rPr>
-                    <w:t>28.57</w:t>
-                  </w:r>
-                </w:p>
-              </w:tc>
-            </w:tr>
-            <w:tr>
-              <w:trPr>
-                <w:jc w:val="center"/>
-              </w:trPr>
-              <w:tc>
-                <w:tcPr>
-                  <w:tcW w:w="1134" w:type="dxa"/>
-                </w:tcPr>
-                <w:p>
-                  <w:pPr>
-                    <w:rPr>
-                      <w:rFonts w:ascii="等线" w:eastAsia="等线" w:hAnsi="等线" w:cstheme="minorHAnsi"/>
-                      <w:bCs/>
-                      <w:sz w:val="16"/>
-                      <w:szCs w:val="16"/>
-                    </w:rPr>
-                  </w:pPr>
-                  <w:r>
-                    <w:rPr>
-                      <w:rFonts w:ascii="等线" w:eastAsia="等线" w:hAnsi="等线" w:cstheme="minorHAnsi"/>
-                      <w:bCs/>
-                      <w:sz w:val="16"/>
-                      <w:szCs w:val="16"/>
-                    </w:rPr>
-                    <w:t>7</w:t>
-                  </w:r>
-                </w:p>
-              </w:tc>
-              <w:tc>
-                <w:tcPr>
-                  <w:tcW w:w="1134" w:type="dxa"/>
-                </w:tcPr>
-                <w:p>
-                  <w:pPr>
-                    <w:rPr>
-                      <w:rFonts w:ascii="等线" w:eastAsia="等线" w:hAnsi="等线" w:cstheme="minorHAnsi"/>
-                      <w:bCs/>
-                      <w:sz w:val="16"/>
-                      <w:szCs w:val="16"/>
-                    </w:rPr>
-                  </w:pPr>
-                  <w:r>
-                    <w:rPr>
-                      <w:rFonts w:ascii="等线" w:eastAsia="等线" w:hAnsi="等线" w:cstheme="minorHAnsi"/>
-                      <w:bCs/>
-                      <w:sz w:val="16"/>
-                      <w:szCs w:val="16"/>
-                    </w:rPr>
-                    <w:t>71.39</w:t>
-                  </w:r>
-                </w:p>
-              </w:tc>
-              <w:tc>
-                <w:tcPr>
-                  <w:tcW w:w="1134" w:type="dxa"/>
-                </w:tcPr>
-                <w:p>
-                  <w:pPr>
-                    <w:rPr>
-                      <w:rFonts w:ascii="等线" w:eastAsia="等线" w:hAnsi="等线" w:cstheme="minorHAnsi"/>
-                      <w:bCs/>
-                      <w:sz w:val="16"/>
-                      <w:szCs w:val="16"/>
-                    </w:rPr>
-                  </w:pPr>
-                  <w:r>
-                    <w:rPr>
-                      <w:rFonts w:ascii="等线" w:eastAsia="等线" w:hAnsi="等线" w:cstheme="minorHAnsi"/>
-                      <w:bCs/>
-                      <w:sz w:val="16"/>
-                      <w:szCs w:val="16"/>
-                    </w:rPr>
-                    <w:t>28.61</w:t>
-                  </w:r>
-                </w:p>
-              </w:tc>
-            </w:tr>
-            <w:tr>
-              <w:trPr>
-                <w:jc w:val="center"/>
-              </w:trPr>
-              <w:tc>
-                <w:tcPr>
-                  <w:tcW w:w="1134" w:type="dxa"/>
-                </w:tcPr>
-                <w:p>
-                  <w:pPr>
-                    <w:rPr>
-                      <w:rFonts w:ascii="等线" w:eastAsia="等线" w:hAnsi="等线" w:cstheme="minorHAnsi"/>
-                      <w:bCs/>
-                      <w:sz w:val="16"/>
-                      <w:szCs w:val="16"/>
-                    </w:rPr>
-                  </w:pPr>
-                  <w:r>
-                    <w:rPr>
-                      <w:rFonts w:ascii="等线" w:eastAsia="等线" w:hAnsi="等线" w:cstheme="minorHAnsi"/>
-                      <w:bCs/>
-                      <w:sz w:val="16"/>
-                      <w:szCs w:val="16"/>
-                    </w:rPr>
-                    <w:t>8</w:t>
-                  </w:r>
-                </w:p>
-              </w:tc>
-              <w:tc>
-                <w:tcPr>
-                  <w:tcW w:w="1134" w:type="dxa"/>
-                </w:tcPr>
-                <w:p>
-                  <w:pPr>
-                    <w:rPr>
-                      <w:rFonts w:ascii="等线" w:eastAsia="等线" w:hAnsi="等线" w:cstheme="minorHAnsi"/>
-                      <w:bCs/>
-                      <w:sz w:val="16"/>
-                      <w:szCs w:val="16"/>
-                    </w:rPr>
-                  </w:pPr>
-                  <w:r>
-                    <w:rPr>
-                      <w:rFonts w:ascii="等线" w:eastAsia="等线" w:hAnsi="等线" w:cstheme="minorHAnsi"/>
-                      <w:bCs/>
-                      <w:sz w:val="16"/>
-                      <w:szCs w:val="16"/>
-                    </w:rPr>
-                    <w:t>71.29</w:t>
-                  </w:r>
-                </w:p>
-              </w:tc>
-              <w:tc>
-                <w:tcPr>
-                  <w:tcW w:w="1134" w:type="dxa"/>
-                </w:tcPr>
-                <w:p>
-                  <w:pPr>
-                    <w:rPr>
-                      <w:rFonts w:ascii="等线" w:eastAsia="等线" w:hAnsi="等线" w:cstheme="minorHAnsi"/>
-                      <w:bCs/>
-                      <w:sz w:val="16"/>
-                      <w:szCs w:val="16"/>
-                    </w:rPr>
-                  </w:pPr>
-                  <w:r>
-                    <w:rPr>
-                      <w:rFonts w:ascii="等线" w:eastAsia="等线" w:hAnsi="等线" w:cstheme="minorHAnsi"/>
-                      <w:bCs/>
-                      <w:sz w:val="16"/>
-                      <w:szCs w:val="16"/>
-                    </w:rPr>
-                    <w:t>28.71</w:t>
-                  </w:r>
-                </w:p>
-              </w:tc>
-            </w:tr>
-            <w:tr>
-              <w:trPr>
-                <w:jc w:val="center"/>
-              </w:trPr>
-              <w:tc>
-                <w:tcPr>
-                  <w:tcW w:w="1134" w:type="dxa"/>
-                </w:tcPr>
-                <w:p>
-                  <w:pPr>
-                    <w:rPr>
-                      <w:rFonts w:ascii="等线" w:eastAsia="等线" w:hAnsi="等线" w:cstheme="minorHAnsi"/>
-                      <w:bCs/>
-                      <w:sz w:val="16"/>
-                      <w:szCs w:val="16"/>
-                    </w:rPr>
-                  </w:pPr>
-                  <w:r>
-                    <w:rPr>
-                      <w:rFonts w:ascii="等线" w:eastAsia="等线" w:hAnsi="等线" w:cstheme="minorHAnsi"/>
-                      <w:bCs/>
-                      <w:sz w:val="16"/>
-                      <w:szCs w:val="16"/>
-                    </w:rPr>
-                    <w:t>9</w:t>
-                  </w:r>
-                </w:p>
-              </w:tc>
-              <w:tc>
-                <w:tcPr>
-                  <w:tcW w:w="1134" w:type="dxa"/>
-                </w:tcPr>
-                <w:p>
-                  <w:pPr>
-                    <w:rPr>
-                      <w:rFonts w:ascii="等线" w:eastAsia="等线" w:hAnsi="等线" w:cstheme="minorHAnsi"/>
-                      <w:bCs/>
-                      <w:sz w:val="16"/>
-                      <w:szCs w:val="16"/>
-                    </w:rPr>
-                  </w:pPr>
-                  <w:r>
-                    <w:rPr>
-                      <w:rFonts w:ascii="等线" w:eastAsia="等线" w:hAnsi="等线" w:cstheme="minorHAnsi"/>
-                      <w:bCs/>
-                      <w:sz w:val="16"/>
-                      <w:szCs w:val="16"/>
-                    </w:rPr>
-                    <w:t>71.42</w:t>
-                  </w:r>
-                </w:p>
-              </w:tc>
-              <w:tc>
-                <w:tcPr>
-                  <w:tcW w:w="1134" w:type="dxa"/>
-                </w:tcPr>
-                <w:p>
-                  <w:pPr>
-                    <w:rPr>
-                      <w:rFonts w:ascii="等线" w:eastAsia="等线" w:hAnsi="等线" w:cstheme="minorHAnsi"/>
-                      <w:bCs/>
-                      <w:sz w:val="16"/>
-                      <w:szCs w:val="16"/>
-                    </w:rPr>
-                  </w:pPr>
-                  <w:r>
-                    <w:rPr>
-                      <w:rFonts w:ascii="等线" w:eastAsia="等线" w:hAnsi="等线" w:cstheme="minorHAnsi"/>
-                      <w:bCs/>
-                      <w:sz w:val="16"/>
-                      <w:szCs w:val="16"/>
-                    </w:rPr>
-                    <w:t>28.58</w:t>
-                  </w:r>
-                </w:p>
-              </w:tc>
-            </w:tr>
-            <w:tr>
-              <w:trPr>
-                <w:jc w:val="center"/>
-              </w:trPr>
-              <w:tc>
-                <w:tcPr>
-                  <w:tcW w:w="1134" w:type="dxa"/>
-                </w:tcPr>
-                <w:p>
-                  <w:pPr>
-                    <w:rPr>
-                      <w:rFonts w:ascii="等线" w:eastAsia="等线" w:hAnsi="等线" w:cstheme="minorHAnsi"/>
-                      <w:bCs/>
-                      <w:sz w:val="16"/>
-                      <w:szCs w:val="16"/>
-                    </w:rPr>
-                  </w:pPr>
-                  <w:r>
-                    <w:rPr>
-                      <w:rFonts w:ascii="等线" w:eastAsia="等线" w:hAnsi="等线" w:cstheme="minorHAnsi"/>
-                      <w:bCs/>
-                      <w:sz w:val="16"/>
-                      <w:szCs w:val="16"/>
-                    </w:rPr>
-                    <w:t>10</w:t>
-                  </w:r>
-                </w:p>
-              </w:tc>
-              <w:tc>
-                <w:tcPr>
-                  <w:tcW w:w="1134" w:type="dxa"/>
-                </w:tcPr>
-                <w:p>
-                  <w:pPr>
-                    <w:rPr>
-                      <w:rFonts w:ascii="等线" w:eastAsia="等线" w:hAnsi="等线" w:cstheme="minorHAnsi"/>
-                      <w:bCs/>
-                      <w:sz w:val="16"/>
-                      <w:szCs w:val="16"/>
-                    </w:rPr>
-                  </w:pPr>
-                  <w:r>
-                    <w:rPr>
-                      <w:rFonts w:ascii="等线" w:eastAsia="等线" w:hAnsi="等线" w:cstheme="minorHAnsi"/>
-                      <w:bCs/>
-                      <w:sz w:val="16"/>
-                      <w:szCs w:val="16"/>
-                    </w:rPr>
-                    <w:t>71.6</w:t>
-                  </w:r>
-                </w:p>
-              </w:tc>
-              <w:tc>
-                <w:tcPr>
-                  <w:tcW w:w="1134" w:type="dxa"/>
-                </w:tcPr>
-                <w:p>
-                  <w:pPr>
-                    <w:rPr>
-                      <w:rFonts w:ascii="等线" w:eastAsia="等线" w:hAnsi="等线" w:cstheme="minorHAnsi"/>
-                      <w:bCs/>
-                      <w:sz w:val="16"/>
-                      <w:szCs w:val="16"/>
-                    </w:rPr>
-                  </w:pPr>
-                  <w:r>
-                    <w:rPr>
-                      <w:rFonts w:ascii="等线" w:eastAsia="等线" w:hAnsi="等线" w:cstheme="minorHAnsi"/>
-                      <w:bCs/>
-                      <w:sz w:val="16"/>
-                      <w:szCs w:val="16"/>
-                    </w:rPr>
-                    <w:t>28.4</w:t>
-                  </w:r>
-                </w:p>
-              </w:tc>
-            </w:tr>
-            <w:tr>
-              <w:trPr>
-                <w:jc w:val="center"/>
-              </w:trPr>
-              <w:tc>
-                <w:tcPr>
-                  <w:tcW w:w="1134" w:type="dxa"/>
-                </w:tcPr>
-                <w:p>
-                  <w:pPr>
-                    <w:rPr>
-                      <w:rFonts w:ascii="等线" w:eastAsia="等线" w:hAnsi="等线" w:cstheme="minorHAnsi"/>
-                      <w:bCs/>
-                      <w:sz w:val="16"/>
-                      <w:szCs w:val="16"/>
-                    </w:rPr>
-                  </w:pPr>
-                  <w:r>
-                    <w:rPr>
-                      <w:rFonts w:ascii="等线" w:eastAsia="等线" w:hAnsi="等线" w:cstheme="minorHAnsi"/>
-                      <w:bCs/>
-                      <w:sz w:val="16"/>
-                      <w:szCs w:val="16"/>
-                    </w:rPr>
-                    <w:t>11</w:t>
-                  </w:r>
-                </w:p>
-              </w:tc>
-              <w:tc>
-                <w:tcPr>
-                  <w:tcW w:w="1134" w:type="dxa"/>
-                </w:tcPr>
-                <w:p>
-                  <w:pPr>
-                    <w:rPr>
-                      <w:rFonts w:ascii="等线" w:eastAsia="等线" w:hAnsi="等线" w:cstheme="minorHAnsi"/>
-                      <w:bCs/>
-                      <w:sz w:val="16"/>
-                      <w:szCs w:val="16"/>
-                    </w:rPr>
-                  </w:pPr>
-                  <w:r>
-                    <w:rPr>
-                      <w:rFonts w:ascii="等线" w:eastAsia="等线" w:hAnsi="等线" w:cstheme="minorHAnsi"/>
-                      <w:bCs/>
-                      <w:sz w:val="16"/>
-                      <w:szCs w:val="16"/>
-                    </w:rPr>
-                    <w:t>71.61</w:t>
-                  </w:r>
-                </w:p>
-              </w:tc>
-              <w:tc>
-                <w:tcPr>
-                  <w:tcW w:w="1134" w:type="dxa"/>
-                </w:tcPr>
-                <w:p>
-                  <w:pPr>
-                    <w:rPr>
-                      <w:rFonts w:ascii="等线" w:eastAsia="等线" w:hAnsi="等线" w:cstheme="minorHAnsi"/>
-                      <w:bCs/>
-                      <w:sz w:val="16"/>
-                      <w:szCs w:val="16"/>
-                    </w:rPr>
-                  </w:pPr>
-                  <w:r>
-                    <w:rPr>
-                      <w:rFonts w:ascii="等线" w:eastAsia="等线" w:hAnsi="等线" w:cstheme="minorHAnsi"/>
-                      <w:bCs/>
-                      <w:sz w:val="16"/>
-                      <w:szCs w:val="16"/>
-                    </w:rPr>
-                    <w:t>28.39</w:t>
-                  </w:r>
-                </w:p>
-              </w:tc>
-            </w:tr>
-            <w:tr>
-              <w:trPr>
-                <w:jc w:val="center"/>
-              </w:trPr>
-              <w:tc>
-                <w:tcPr>
-                  <w:tcW w:w="1134" w:type="dxa"/>
-                </w:tcPr>
-                <w:p>
-                  <w:pPr>
-                    <w:rPr>
-                      <w:rFonts w:ascii="等线" w:eastAsia="等线" w:hAnsi="等线" w:cstheme="minorHAnsi"/>
-                      <w:bCs/>
-                      <w:sz w:val="16"/>
-                      <w:szCs w:val="16"/>
-                    </w:rPr>
-                  </w:pPr>
-                  <w:r>
-                    <w:rPr>
-                      <w:rFonts w:ascii="等线" w:eastAsia="等线" w:hAnsi="等线" w:cstheme="minorHAnsi"/>
-                      <w:bCs/>
-                      <w:sz w:val="16"/>
-                      <w:szCs w:val="16"/>
-                    </w:rPr>
-                    <w:t>12</w:t>
-                  </w:r>
-                </w:p>
-              </w:tc>
-              <w:tc>
-                <w:tcPr>
-                  <w:tcW w:w="1134" w:type="dxa"/>
-                </w:tcPr>
-                <w:p>
-                  <w:pPr>
-                    <w:rPr>
-                      <w:rFonts w:ascii="等线" w:eastAsia="等线" w:hAnsi="等线" w:cstheme="minorHAnsi"/>
-                      <w:bCs/>
-                      <w:sz w:val="16"/>
-                      <w:szCs w:val="16"/>
-                    </w:rPr>
-                  </w:pPr>
-                  <w:r>
-                    <w:rPr>
-                      <w:rFonts w:ascii="等线" w:eastAsia="等线" w:hAnsi="等线" w:cstheme="minorHAnsi"/>
-                      <w:bCs/>
-                      <w:sz w:val="16"/>
-                      <w:szCs w:val="16"/>
-                    </w:rPr>
-                    <w:t>71.35</w:t>
-                  </w:r>
-                </w:p>
-              </w:tc>
-              <w:tc>
-                <w:tcPr>
-                  <w:tcW w:w="1134" w:type="dxa"/>
-                </w:tcPr>
-                <w:p>
-                  <w:pPr>
-                    <w:rPr>
-                      <w:rFonts w:ascii="等线" w:eastAsia="等线" w:hAnsi="等线" w:cstheme="minorHAnsi"/>
-                      <w:bCs/>
-                      <w:sz w:val="16"/>
-                      <w:szCs w:val="16"/>
-                    </w:rPr>
-                  </w:pPr>
-                  <w:r>
-                    <w:rPr>
-                      <w:rFonts w:ascii="等线" w:eastAsia="等线" w:hAnsi="等线" w:cstheme="minorHAnsi"/>
-                      <w:bCs/>
-                      <w:sz w:val="16"/>
-                      <w:szCs w:val="16"/>
-                    </w:rPr>
-                    <w:t>28.65</w:t>
-                  </w:r>
-                </w:p>
-              </w:tc>
-            </w:tr>
-            <w:tr>
-              <w:trPr>
-                <w:jc w:val="center"/>
-              </w:trPr>
-              <w:tc>
-                <w:tcPr>
-                  <w:tcW w:w="1134" w:type="dxa"/>
-                </w:tcPr>
-                <w:p>
-                  <w:pPr>
-                    <w:rPr>
-                      <w:rFonts w:ascii="等线" w:eastAsia="等线" w:hAnsi="等线" w:cstheme="minorHAnsi"/>
-                      <w:bCs/>
-                      <w:sz w:val="16"/>
-                      <w:szCs w:val="16"/>
-                    </w:rPr>
-                  </w:pPr>
-                  <w:r>
-                    <w:rPr>
-                      <w:rFonts w:ascii="等线" w:eastAsia="等线" w:hAnsi="等线" w:cstheme="minorHAnsi"/>
-                      <w:bCs/>
-                      <w:sz w:val="16"/>
-                      <w:szCs w:val="16"/>
-                    </w:rPr>
-                    <w:t>13</w:t>
-                  </w:r>
-                </w:p>
-              </w:tc>
-              <w:tc>
-                <w:tcPr>
-                  <w:tcW w:w="1134" w:type="dxa"/>
-                </w:tcPr>
-                <w:p>
-                  <w:pPr>
-                    <w:rPr>
-                      <w:rFonts w:ascii="等线" w:eastAsia="等线" w:hAnsi="等线" w:cstheme="minorHAnsi"/>
-                      <w:bCs/>
-                      <w:sz w:val="16"/>
-                      <w:szCs w:val="16"/>
-                    </w:rPr>
-                  </w:pPr>
-                  <w:r>
-                    <w:rPr>
-                      <w:rFonts w:ascii="等线" w:eastAsia="等线" w:hAnsi="等线" w:cstheme="minorHAnsi"/>
-                      <w:bCs/>
-                      <w:sz w:val="16"/>
-                      <w:szCs w:val="16"/>
-                    </w:rPr>
-                    <w:t>71.48</w:t>
-                  </w:r>
-                </w:p>
-              </w:tc>
-              <w:tc>
-                <w:tcPr>
-                  <w:tcW w:w="1134" w:type="dxa"/>
-                </w:tcPr>
-                <w:p>
-                  <w:pPr>
-                    <w:rPr>
-                      <w:rFonts w:ascii="等线" w:eastAsia="等线" w:hAnsi="等线" w:cstheme="minorHAnsi"/>
-                      <w:bCs/>
-                      <w:sz w:val="16"/>
-                      <w:szCs w:val="16"/>
-                    </w:rPr>
-                  </w:pPr>
-                  <w:r>
-                    <w:rPr>
-                      <w:rFonts w:ascii="等线" w:eastAsia="等线" w:hAnsi="等线" w:cstheme="minorHAnsi"/>
-                      <w:bCs/>
-                      <w:sz w:val="16"/>
-                      <w:szCs w:val="16"/>
-                    </w:rPr>
-                    <w:t>28.52</w:t>
-                  </w:r>
-                </w:p>
-              </w:tc>
-            </w:tr>
-            <w:tr>
-              <w:trPr>
-                <w:jc w:val="center"/>
-              </w:trPr>
-              <w:tc>
-                <w:tcPr>
-                  <w:tcW w:w="1134" w:type="dxa"/>
-                </w:tcPr>
-                <w:p>
-                  <w:pPr>
-                    <w:rPr>
-                      <w:rFonts w:ascii="等线" w:eastAsia="等线" w:hAnsi="等线" w:cstheme="minorHAnsi"/>
-                      <w:bCs/>
-                      <w:sz w:val="16"/>
-                      <w:szCs w:val="16"/>
-                    </w:rPr>
-                  </w:pPr>
-                  <w:r>
-                    <w:rPr>
-                      <w:rFonts w:ascii="等线" w:eastAsia="等线" w:hAnsi="等线" w:cstheme="minorHAnsi"/>
-                      <w:bCs/>
-                      <w:sz w:val="16"/>
-                      <w:szCs w:val="16"/>
-                    </w:rPr>
-                    <w:t>Average</w:t>
-                  </w:r>
-                </w:p>
-              </w:tc>
-              <w:tc>
-                <w:tcPr>
-                  <w:tcW w:w="1134" w:type="dxa"/>
-                </w:tcPr>
-                <w:p>
-                  <w:pPr>
-                    <w:rPr>
-                      <w:rFonts w:ascii="等线" w:eastAsia="等线" w:hAnsi="等线" w:cstheme="minorHAnsi"/>
-                      <w:bCs/>
-                      <w:sz w:val="16"/>
-                      <w:szCs w:val="16"/>
-                    </w:rPr>
-                  </w:pPr>
-                  <w:r>
-                    <w:rPr>
-                      <w:rFonts w:ascii="等线" w:eastAsia="等线" w:hAnsi="等线" w:cstheme="minorHAnsi"/>
-                      <w:bCs/>
-                      <w:sz w:val="16"/>
-                      <w:szCs w:val="16"/>
-                    </w:rPr>
-                    <w:t>71.47</w:t>
-                  </w:r>
-                </w:p>
-              </w:tc>
-              <w:tc>
-                <w:tcPr>
-                  <w:tcW w:w="1134" w:type="dxa"/>
-                </w:tcPr>
-                <w:p>
-                  <w:pPr>
-                    <w:rPr>
-                      <w:rFonts w:ascii="等线" w:eastAsia="等线" w:hAnsi="等线" w:cstheme="minorHAnsi"/>
-                      <w:bCs/>
-                      <w:sz w:val="16"/>
-                      <w:szCs w:val="16"/>
-                    </w:rPr>
-                  </w:pPr>
-                  <w:r>
-                    <w:rPr>
-                      <w:rFonts w:ascii="等线" w:eastAsia="等线" w:hAnsi="等线" w:cstheme="minorHAnsi"/>
-                      <w:bCs/>
-                      <w:sz w:val="16"/>
-                      <w:szCs w:val="16"/>
-                    </w:rPr>
-                    <w:t>28.53</w:t>
-                  </w:r>
-                </w:p>
-              </w:tc>
-            </w:tr>
-          </w:tbl>
-          <w:p>
-            <w:pPr>
               <w:rPr>
                 <w:rFonts w:ascii="等线" w:eastAsia="等线" w:hAnsi="等线" w:cstheme="minorHAnsi"/>
                 <w:sz w:val="18"/>
@@ -3150,59 +1945,6 @@
                 <w:szCs w:val="20"/>
               </w:rPr>
             </w:pPr>
-            <w:r>
-              <w:rPr>
-                <w:noProof/>
-              </w:rPr>
-              <w:drawing>
-                <wp:inline distT="0" distB="0" distL="0" distR="0" wp14:anchorId="1BA92420" wp14:editId="5C1EF988">
-                  <wp:extent cx="1980000" cy="1980000"/>
-                  <wp:effectExtent l="0" t="0" r="0" b="0"/>
-                  <wp:docPr id="3" name="图片 3"/>
-                  <wp:cNvGraphicFramePr>
-                    <a:graphicFrameLocks xmlns:a="http://schemas.openxmlformats.org/drawingml/2006/main" noChangeAspect="1"/>
-                  </wp:cNvGraphicFramePr>
-                  <a:graphic xmlns:a="http://schemas.openxmlformats.org/drawingml/2006/main">
-                    <a:graphicData uri="http://schemas.openxmlformats.org/drawingml/2006/picture">
-                      <pic:pic xmlns:pic="http://schemas.openxmlformats.org/drawingml/2006/picture">
-                        <pic:nvPicPr>
-                          <pic:cNvPr id="0" name="Picture 1"/>
-                          <pic:cNvPicPr>
-                            <a:picLocks noChangeAspect="1" noChangeArrowheads="1"/>
-                          </pic:cNvPicPr>
-                        </pic:nvPicPr>
-                        <pic:blipFill>
-                          <a:blip r:embed="rId8" cstate="print">
-                            <a:extLst>
-                              <a:ext uri="{28A0092B-C50C-407E-A947-70E740481C1C}">
-                                <a14:useLocalDpi xmlns:a14="http://schemas.microsoft.com/office/drawing/2010/main" val="0"/>
-                              </a:ext>
-                            </a:extLst>
-                          </a:blip>
-                          <a:srcRect/>
-                          <a:stretch>
-                            <a:fillRect/>
-                          </a:stretch>
-                        </pic:blipFill>
-                        <pic:spPr bwMode="auto">
-                          <a:xfrm>
-                            <a:off x="0" y="0"/>
-                            <a:ext cx="1980000" cy="1980000"/>
-                          </a:xfrm>
-                          <a:prstGeom prst="rect">
-                            <a:avLst/>
-                          </a:prstGeom>
-                          <a:noFill/>
-                          <a:ln>
-                            <a:noFill/>
-                          </a:ln>
-                        </pic:spPr>
-                      </pic:pic>
-                    </a:graphicData>
-                  </a:graphic>
-                </wp:inline>
-              </w:drawing>
-            </w:r>
           </w:p>
         </w:tc>
       </w:tr>
@@ -3269,7 +2011,6 @@
                 <w:szCs w:val="16"/>
               </w:rPr>
             </w:pPr>
-            <w:bookmarkStart w:id="0" w:name="_GoBack" w:colFirst="0" w:colLast="0"/>
             <w:r>
               <w:rPr>
                 <w:rFonts w:ascii="等线" w:eastAsia="等线" w:hAnsi="等线" w:cstheme="minorHAnsi"/>
@@ -3281,7 +2022,6 @@
           </w:p>
         </w:tc>
       </w:tr>
-      <w:bookmarkEnd w:id="0"/>
       <w:tr>
         <w:trPr>
           <w:trHeight w:val="312"/>
@@ -3350,7 +2090,7 @@
                           </pic:cNvPicPr>
                         </pic:nvPicPr>
                         <pic:blipFill>
-                          <a:blip r:embed="rId9" cstate="print"/>
+                          <a:blip r:embed="rId8" cstate="print"/>
                           <a:srcRect/>
                           <a:stretch>
                             <a:fillRect/>
@@ -3499,8 +2239,8 @@
       </w:pPr>
     </w:p>
     <w:sectPr>
-      <w:headerReference w:type="default" r:id="rId10"/>
-      <w:footerReference w:type="default" r:id="rId11"/>
+      <w:headerReference w:type="default" r:id="rId9"/>
+      <w:footerReference w:type="default" r:id="rId10"/>
       <w:pgSz w:w="11906" w:h="16838"/>
       <w:pgMar w:top="720" w:right="720" w:bottom="1843" w:left="720" w:header="566" w:footer="384" w:gutter="0"/>
       <w:cols w:space="425"/>
@@ -4545,7 +3285,7 @@
 </file>
 
 <file path=customXml/itemProps1.xml><?xml version="1.0" encoding="utf-8"?>
-<ds:datastoreItem xmlns:ds="http://schemas.openxmlformats.org/officeDocument/2006/customXml" ds:itemID="{9E2C37C8-3045-4BCD-B6F5-732FB5799BD4}">
+<ds:datastoreItem xmlns:ds="http://schemas.openxmlformats.org/officeDocument/2006/customXml" ds:itemID="{9C992F7F-839E-4E05-90D8-A736D93735F7}">
   <ds:schemaRefs>
     <ds:schemaRef ds:uri="http://schemas.openxmlformats.org/officeDocument/2006/bibliography"/>
   </ds:schemaRefs>

</xml_diff>

<commit_message>
start try to do ftp jobs
</commit_message>
<xml_diff>
--- a/PMSClient/Resource/DocTemplate/Reports/COA200324.docx
+++ b/PMSClient/Resource/DocTemplate/Reports/COA200324.docx
@@ -357,8 +357,6 @@
               </w:rPr>
               <w:t>LotNumber</w:t>
             </w:r>
-            <w:bookmarkStart w:id="0" w:name="_GoBack"/>
-            <w:bookmarkEnd w:id="0"/>
             <w:r>
               <w:rPr>
                 <w:rFonts w:ascii="等线" w:eastAsia="等线" w:hAnsi="等线" w:cstheme="minorHAnsi"/>
@@ -1638,162 +1636,6 @@
         </w:trPr>
         <w:tc>
           <w:tcPr>
-            <w:tcW w:w="1335" w:type="dxa"/>
-            <w:tcBorders>
-              <w:bottom w:val="single" w:sz="4" w:space="0" w:color="auto"/>
-            </w:tcBorders>
-            <w:vAlign w:val="center"/>
-          </w:tcPr>
-          <w:p>
-            <w:pPr>
-              <w:jc w:val="center"/>
-              <w:rPr>
-                <w:rFonts w:ascii="等线" w:eastAsia="等线" w:hAnsi="等线" w:cstheme="minorHAnsi"/>
-                <w:sz w:val="16"/>
-                <w:szCs w:val="16"/>
-              </w:rPr>
-            </w:pPr>
-          </w:p>
-        </w:tc>
-        <w:tc>
-          <w:tcPr>
-            <w:tcW w:w="1335" w:type="dxa"/>
-            <w:gridSpan w:val="2"/>
-            <w:tcBorders>
-              <w:bottom w:val="single" w:sz="4" w:space="0" w:color="auto"/>
-            </w:tcBorders>
-            <w:vAlign w:val="center"/>
-          </w:tcPr>
-          <w:p>
-            <w:pPr>
-              <w:jc w:val="center"/>
-              <w:rPr>
-                <w:rFonts w:ascii="等线" w:eastAsia="等线" w:hAnsi="等线" w:cstheme="minorHAnsi"/>
-                <w:sz w:val="16"/>
-                <w:szCs w:val="16"/>
-              </w:rPr>
-            </w:pPr>
-          </w:p>
-        </w:tc>
-        <w:tc>
-          <w:tcPr>
-            <w:tcW w:w="1335" w:type="dxa"/>
-            <w:gridSpan w:val="2"/>
-            <w:tcBorders>
-              <w:bottom w:val="single" w:sz="4" w:space="0" w:color="auto"/>
-            </w:tcBorders>
-            <w:vAlign w:val="center"/>
-          </w:tcPr>
-          <w:p>
-            <w:pPr>
-              <w:jc w:val="center"/>
-              <w:rPr>
-                <w:rFonts w:ascii="等线" w:eastAsia="等线" w:hAnsi="等线" w:cstheme="minorHAnsi"/>
-                <w:sz w:val="16"/>
-                <w:szCs w:val="16"/>
-              </w:rPr>
-            </w:pPr>
-          </w:p>
-        </w:tc>
-        <w:tc>
-          <w:tcPr>
-            <w:tcW w:w="1336" w:type="dxa"/>
-            <w:tcBorders>
-              <w:bottom w:val="single" w:sz="4" w:space="0" w:color="auto"/>
-            </w:tcBorders>
-            <w:vAlign w:val="center"/>
-          </w:tcPr>
-          <w:p>
-            <w:pPr>
-              <w:jc w:val="center"/>
-              <w:rPr>
-                <w:rFonts w:ascii="等线" w:eastAsia="等线" w:hAnsi="等线" w:cstheme="minorHAnsi"/>
-                <w:sz w:val="16"/>
-                <w:szCs w:val="16"/>
-              </w:rPr>
-            </w:pPr>
-          </w:p>
-        </w:tc>
-        <w:tc>
-          <w:tcPr>
-            <w:tcW w:w="1335" w:type="dxa"/>
-            <w:tcBorders>
-              <w:bottom w:val="single" w:sz="4" w:space="0" w:color="auto"/>
-            </w:tcBorders>
-          </w:tcPr>
-          <w:p>
-            <w:pPr>
-              <w:jc w:val="center"/>
-              <w:rPr>
-                <w:rFonts w:ascii="等线" w:eastAsia="等线" w:hAnsi="等线" w:cstheme="minorHAnsi"/>
-                <w:sz w:val="18"/>
-                <w:szCs w:val="20"/>
-              </w:rPr>
-            </w:pPr>
-          </w:p>
-        </w:tc>
-        <w:tc>
-          <w:tcPr>
-            <w:tcW w:w="1335" w:type="dxa"/>
-            <w:gridSpan w:val="4"/>
-            <w:tcBorders>
-              <w:bottom w:val="single" w:sz="4" w:space="0" w:color="auto"/>
-            </w:tcBorders>
-          </w:tcPr>
-          <w:p>
-            <w:pPr>
-              <w:jc w:val="center"/>
-              <w:rPr>
-                <w:rFonts w:ascii="等线" w:eastAsia="等线" w:hAnsi="等线" w:cstheme="minorHAnsi"/>
-                <w:sz w:val="18"/>
-                <w:szCs w:val="20"/>
-              </w:rPr>
-            </w:pPr>
-          </w:p>
-        </w:tc>
-        <w:tc>
-          <w:tcPr>
-            <w:tcW w:w="1335" w:type="dxa"/>
-            <w:tcBorders>
-              <w:bottom w:val="single" w:sz="4" w:space="0" w:color="auto"/>
-            </w:tcBorders>
-          </w:tcPr>
-          <w:p>
-            <w:pPr>
-              <w:jc w:val="center"/>
-              <w:rPr>
-                <w:rFonts w:ascii="等线" w:eastAsia="等线" w:hAnsi="等线" w:cstheme="minorHAnsi"/>
-                <w:sz w:val="18"/>
-                <w:szCs w:val="20"/>
-              </w:rPr>
-            </w:pPr>
-          </w:p>
-        </w:tc>
-        <w:tc>
-          <w:tcPr>
-            <w:tcW w:w="1336" w:type="dxa"/>
-            <w:tcBorders>
-              <w:bottom w:val="single" w:sz="4" w:space="0" w:color="auto"/>
-            </w:tcBorders>
-          </w:tcPr>
-          <w:p>
-            <w:pPr>
-              <w:jc w:val="center"/>
-              <w:rPr>
-                <w:rFonts w:ascii="等线" w:eastAsia="等线" w:hAnsi="等线" w:cstheme="minorHAnsi"/>
-                <w:sz w:val="18"/>
-                <w:szCs w:val="20"/>
-              </w:rPr>
-            </w:pPr>
-          </w:p>
-        </w:tc>
-      </w:tr>
-      <w:tr>
-        <w:trPr>
-          <w:trHeight w:val="312"/>
-        </w:trPr>
-        <w:tc>
-          <w:tcPr>
             <w:tcW w:w="7054" w:type="dxa"/>
             <w:gridSpan w:val="8"/>
             <w:tcBorders>
@@ -1813,6 +1655,8 @@
                 <w:u w:val="single"/>
               </w:rPr>
             </w:pPr>
+            <w:bookmarkStart w:id="0" w:name="_GoBack"/>
+            <w:bookmarkEnd w:id="0"/>
             <w:r>
               <w:rPr>
                 <w:rFonts w:ascii="等线" w:eastAsia="等线" w:hAnsi="等线" w:cstheme="minorHAnsi"/>
@@ -3285,7 +3129,7 @@
 </file>
 
 <file path=customXml/itemProps1.xml><?xml version="1.0" encoding="utf-8"?>
-<ds:datastoreItem xmlns:ds="http://schemas.openxmlformats.org/officeDocument/2006/customXml" ds:itemID="{9C992F7F-839E-4E05-90D8-A736D93735F7}">
+<ds:datastoreItem xmlns:ds="http://schemas.openxmlformats.org/officeDocument/2006/customXml" ds:itemID="{CB9B31B1-97D4-4ED5-95B8-BFE324F685A5}">
   <ds:schemaRefs>
     <ds:schemaRef ds:uri="http://schemas.openxmlformats.org/officeDocument/2006/bibliography"/>
   </ds:schemaRefs>

</xml_diff>

<commit_message>
add fail to every record step
</commit_message>
<xml_diff>
--- a/PMSClient/Resource/DocTemplate/Reports/COA200324.docx
+++ b/PMSClient/Resource/DocTemplate/Reports/COA200324.docx
@@ -1165,7 +1165,6 @@
               </w:rPr>
               <w:t>Density(g/cm</w:t>
             </w:r>
-            <w:bookmarkStart w:id="0" w:name="_GoBack"/>
             <w:r>
               <w:rPr>
                 <w:rFonts w:ascii="等线" w:eastAsia="等线" w:hAnsi="等线" w:cstheme="minorHAnsi"/>
@@ -1175,7 +1174,6 @@
               </w:rPr>
               <w:t>3</w:t>
             </w:r>
-            <w:bookmarkEnd w:id="0"/>
             <w:r>
               <w:rPr>
                 <w:rFonts w:ascii="等线" w:eastAsia="等线" w:hAnsi="等线" w:cstheme="minorHAnsi"/>
@@ -1711,6 +1709,17 @@
             </w:pPr>
             <w:r>
               <w:rPr>
+                <w:rFonts w:ascii="等线" w:eastAsia="等线" w:hAnsi="等线"/>
+                <w:b/>
+                <w:noProof/>
+                <w:sz w:val="16"/>
+                <w:szCs w:val="16"/>
+                <w:u w:val="single"/>
+              </w:rPr>
+              <w:t>[</w:t>
+            </w:r>
+            <w:r>
+              <w:rPr>
                 <w:rFonts w:ascii="等线" w:eastAsia="等线" w:hAnsi="等线" w:hint="eastAsia"/>
                 <w:b/>
                 <w:noProof/>
@@ -1720,6 +1729,19 @@
               </w:rPr>
               <w:t>CSCAN</w:t>
             </w:r>
+            <w:r>
+              <w:rPr>
+                <w:rFonts w:ascii="等线" w:eastAsia="等线" w:hAnsi="等线"/>
+                <w:b/>
+                <w:noProof/>
+                <w:sz w:val="16"/>
+                <w:szCs w:val="16"/>
+                <w:u w:val="single"/>
+              </w:rPr>
+              <w:t>]</w:t>
+            </w:r>
+            <w:bookmarkStart w:id="0" w:name="_GoBack"/>
+            <w:bookmarkEnd w:id="0"/>
           </w:p>
         </w:tc>
       </w:tr>
@@ -3146,7 +3168,7 @@
 </file>
 
 <file path=customXml/itemProps1.xml><?xml version="1.0" encoding="utf-8"?>
-<ds:datastoreItem xmlns:ds="http://schemas.openxmlformats.org/officeDocument/2006/customXml" ds:itemID="{D3EDCB22-001A-4959-BD7D-E80D5FDA04F5}">
+<ds:datastoreItem xmlns:ds="http://schemas.openxmlformats.org/officeDocument/2006/customXml" ds:itemID="{48EAFC23-7BF9-4EC8-84BB-98AFE58B735D}">
   <ds:schemaRefs>
     <ds:schemaRef ds:uri="http://schemas.openxmlformats.org/officeDocument/2006/bibliography"/>
   </ds:schemaRefs>

</xml_diff>

<commit_message>
fix bugs and add more functions
</commit_message>
<xml_diff>
--- a/PMSClient/Resource/DocTemplate/Reports/COA200324.docx
+++ b/PMSClient/Resource/DocTemplate/Reports/COA200324.docx
@@ -18,18 +18,21 @@
       </w:tblPr>
       <w:tblGrid>
         <w:gridCol w:w="1335"/>
-        <w:gridCol w:w="49"/>
-        <w:gridCol w:w="1286"/>
+        <w:gridCol w:w="900"/>
+        <w:gridCol w:w="435"/>
+        <w:gridCol w:w="273"/>
+        <w:gridCol w:w="1062"/>
+        <w:gridCol w:w="1336"/>
+        <w:gridCol w:w="313"/>
+        <w:gridCol w:w="50"/>
+        <w:gridCol w:w="972"/>
+        <w:gridCol w:w="662"/>
         <w:gridCol w:w="425"/>
-        <w:gridCol w:w="910"/>
-        <w:gridCol w:w="1336"/>
-        <w:gridCol w:w="1335"/>
-        <w:gridCol w:w="645"/>
-        <w:gridCol w:w="442"/>
         <w:gridCol w:w="142"/>
         <w:gridCol w:w="106"/>
         <w:gridCol w:w="1335"/>
-        <w:gridCol w:w="1336"/>
+        <w:gridCol w:w="246"/>
+        <w:gridCol w:w="1090"/>
       </w:tblGrid>
       <w:tr>
         <w:trPr>
@@ -37,35 +40,18 @@
         </w:trPr>
         <w:tc>
           <w:tcPr>
-            <w:tcW w:w="3095" w:type="dxa"/>
-            <w:gridSpan w:val="4"/>
-            <w:vAlign w:val="bottom"/>
-          </w:tcPr>
-          <w:p>
-            <w:pPr>
-              <w:rPr>
-                <w:rFonts w:ascii="等线" w:eastAsia="等线" w:hAnsi="等线" w:cstheme="minorHAnsi"/>
+            <w:tcW w:w="10682" w:type="dxa"/>
+            <w:gridSpan w:val="16"/>
+            <w:vAlign w:val="center"/>
+          </w:tcPr>
+          <w:p>
+            <w:pPr>
+              <w:jc w:val="center"/>
+              <w:rPr>
+                <w:rFonts w:ascii="等线" w:eastAsia="等线" w:hAnsi="等线" w:cstheme="minorHAnsi"/>
+                <w:noProof/>
                 <w:sz w:val="18"/>
                 <w:szCs w:val="18"/>
-              </w:rPr>
-            </w:pPr>
-          </w:p>
-        </w:tc>
-        <w:tc>
-          <w:tcPr>
-            <w:tcW w:w="4226" w:type="dxa"/>
-            <w:gridSpan w:val="4"/>
-          </w:tcPr>
-          <w:p>
-            <w:pPr>
-              <w:jc w:val="center"/>
-              <w:rPr>
-                <w:rFonts w:ascii="等线" w:eastAsia="等线" w:hAnsi="等线" w:cstheme="minorHAnsi"/>
-                <w:b/>
-                <w:bCs/>
-                <w:sz w:val="18"/>
-                <w:szCs w:val="18"/>
-                <w:u w:val="single"/>
               </w:rPr>
             </w:pPr>
             <w:r>
@@ -103,19 +89,117 @@
             </w:r>
           </w:p>
         </w:tc>
-        <w:tc>
-          <w:tcPr>
-            <w:tcW w:w="3361" w:type="dxa"/>
+      </w:tr>
+      <w:tr>
+        <w:trPr>
+          <w:trHeight w:val="305"/>
+        </w:trPr>
+        <w:tc>
+          <w:tcPr>
+            <w:tcW w:w="2943" w:type="dxa"/>
+            <w:gridSpan w:val="4"/>
+            <w:tcBorders>
+              <w:bottom w:val="single" w:sz="4" w:space="0" w:color="auto"/>
+            </w:tcBorders>
+            <w:vAlign w:val="center"/>
+          </w:tcPr>
+          <w:p>
+            <w:pPr>
+              <w:rPr>
+                <w:rFonts w:ascii="等线" w:eastAsia="等线" w:hAnsi="等线" w:cstheme="minorHAnsi"/>
+                <w:sz w:val="16"/>
+                <w:szCs w:val="16"/>
+              </w:rPr>
+            </w:pPr>
+            <w:r>
+              <w:rPr>
+                <w:rFonts w:ascii="等线" w:eastAsia="等线" w:hAnsi="等线" w:cstheme="minorHAnsi"/>
+                <w:sz w:val="16"/>
+                <w:szCs w:val="16"/>
+              </w:rPr>
+              <w:t>Printed:[</w:t>
+            </w:r>
+            <w:proofErr w:type="spellStart"/>
+            <w:r>
+              <w:rPr>
+                <w:rFonts w:ascii="等线" w:eastAsia="等线" w:hAnsi="等线" w:cstheme="minorHAnsi"/>
+                <w:sz w:val="16"/>
+                <w:szCs w:val="16"/>
+              </w:rPr>
+              <w:t>PrintTime</w:t>
+            </w:r>
+            <w:proofErr w:type="spellEnd"/>
+            <w:r>
+              <w:rPr>
+                <w:rFonts w:ascii="等线" w:eastAsia="等线" w:hAnsi="等线" w:cstheme="minorHAnsi"/>
+                <w:sz w:val="16"/>
+                <w:szCs w:val="16"/>
+              </w:rPr>
+              <w:t>]</w:t>
+            </w:r>
+          </w:p>
+        </w:tc>
+        <w:tc>
+          <w:tcPr>
+            <w:tcW w:w="4395" w:type="dxa"/>
+            <w:gridSpan w:val="6"/>
+            <w:tcBorders>
+              <w:bottom w:val="single" w:sz="4" w:space="0" w:color="auto"/>
+            </w:tcBorders>
+            <w:vAlign w:val="center"/>
+          </w:tcPr>
+          <w:p>
+            <w:pPr>
+              <w:jc w:val="center"/>
+              <w:rPr>
+                <w:rFonts w:ascii="等线" w:eastAsia="等线" w:hAnsi="等线" w:cstheme="minorHAnsi"/>
+                <w:sz w:val="16"/>
+                <w:szCs w:val="16"/>
+                <w:u w:val="single"/>
+              </w:rPr>
+            </w:pPr>
+          </w:p>
+        </w:tc>
+        <w:tc>
+          <w:tcPr>
+            <w:tcW w:w="2254" w:type="dxa"/>
             <w:gridSpan w:val="5"/>
-            <w:vAlign w:val="bottom"/>
+            <w:vAlign w:val="center"/>
           </w:tcPr>
           <w:p>
             <w:pPr>
               <w:jc w:val="right"/>
               <w:rPr>
                 <w:rFonts w:ascii="等线" w:eastAsia="等线" w:hAnsi="等线" w:cstheme="minorHAnsi"/>
-                <w:sz w:val="18"/>
-                <w:szCs w:val="18"/>
+                <w:color w:val="0000FF"/>
+                <w:sz w:val="16"/>
+                <w:szCs w:val="16"/>
+              </w:rPr>
+            </w:pPr>
+            <w:r>
+              <w:rPr>
+                <w:rFonts w:ascii="等线" w:eastAsia="等线" w:hAnsi="等线" w:cstheme="minorHAnsi"/>
+                <w:color w:val="0000FF"/>
+                <w:sz w:val="16"/>
+                <w:szCs w:val="16"/>
+              </w:rPr>
+              <w:t>CONFIDENTIAL</w:t>
+            </w:r>
+          </w:p>
+        </w:tc>
+        <w:tc>
+          <w:tcPr>
+            <w:tcW w:w="1090" w:type="dxa"/>
+            <w:vAlign w:val="center"/>
+          </w:tcPr>
+          <w:p>
+            <w:pPr>
+              <w:jc w:val="center"/>
+              <w:rPr>
+                <w:rFonts w:ascii="等线" w:eastAsia="等线" w:hAnsi="等线" w:cstheme="minorHAnsi"/>
+                <w:color w:val="0000FF"/>
+                <w:sz w:val="16"/>
+                <w:szCs w:val="16"/>
               </w:rPr>
             </w:pPr>
             <w:r>
@@ -126,7 +210,7 @@
                 <w:szCs w:val="18"/>
               </w:rPr>
               <w:drawing>
-                <wp:inline distT="0" distB="0" distL="0" distR="0" wp14:anchorId="5AB44BAC" wp14:editId="51C7EB50">
+                <wp:inline distT="0" distB="0" distL="0" distR="0" wp14:anchorId="026ADF88" wp14:editId="590E1EED">
                   <wp:extent cx="342250" cy="298450"/>
                   <wp:effectExtent l="0" t="0" r="0" b="0"/>
                   <wp:docPr id="2" name="图片 2"/>
@@ -158,7 +242,7 @@
                         <pic:spPr bwMode="auto">
                           <a:xfrm>
                             <a:off x="0" y="0"/>
-                            <a:ext cx="342250" cy="298450"/>
+                            <a:ext cx="373848" cy="326004"/>
                           </a:xfrm>
                           <a:prstGeom prst="rect">
                             <a:avLst/>
@@ -180,114 +264,7 @@
         </w:trPr>
         <w:tc>
           <w:tcPr>
-            <w:tcW w:w="3095" w:type="dxa"/>
-            <w:gridSpan w:val="4"/>
-            <w:tcBorders>
-              <w:bottom w:val="single" w:sz="4" w:space="0" w:color="auto"/>
-            </w:tcBorders>
-            <w:vAlign w:val="bottom"/>
-          </w:tcPr>
-          <w:p>
-            <w:pPr>
-              <w:rPr>
-                <w:rFonts w:ascii="等线" w:eastAsia="等线" w:hAnsi="等线" w:cstheme="minorHAnsi"/>
-                <w:sz w:val="16"/>
-                <w:szCs w:val="16"/>
-              </w:rPr>
-            </w:pPr>
-            <w:r>
-              <w:rPr>
-                <w:rFonts w:ascii="等线" w:eastAsia="等线" w:hAnsi="等线" w:cstheme="minorHAnsi"/>
-                <w:sz w:val="16"/>
-                <w:szCs w:val="16"/>
-              </w:rPr>
-              <w:t>Printed:</w:t>
-            </w:r>
-            <w:r>
-              <w:rPr>
-                <w:rFonts w:ascii="等线" w:eastAsia="等线" w:hAnsi="等线" w:cstheme="minorHAnsi"/>
-                <w:sz w:val="16"/>
-                <w:szCs w:val="16"/>
-              </w:rPr>
-              <w:t>[</w:t>
-            </w:r>
-            <w:r>
-              <w:rPr>
-                <w:rFonts w:ascii="等线" w:eastAsia="等线" w:hAnsi="等线" w:cstheme="minorHAnsi"/>
-                <w:sz w:val="16"/>
-                <w:szCs w:val="16"/>
-              </w:rPr>
-              <w:t>Print</w:t>
-            </w:r>
-            <w:r>
-              <w:rPr>
-                <w:rFonts w:ascii="等线" w:eastAsia="等线" w:hAnsi="等线" w:cstheme="minorHAnsi"/>
-                <w:sz w:val="16"/>
-                <w:szCs w:val="16"/>
-              </w:rPr>
-              <w:t>Time]</w:t>
-            </w:r>
-          </w:p>
-        </w:tc>
-        <w:tc>
-          <w:tcPr>
-            <w:tcW w:w="4226" w:type="dxa"/>
-            <w:gridSpan w:val="4"/>
-            <w:tcBorders>
-              <w:bottom w:val="single" w:sz="4" w:space="0" w:color="auto"/>
-            </w:tcBorders>
-            <w:vAlign w:val="center"/>
-          </w:tcPr>
-          <w:p>
-            <w:pPr>
-              <w:jc w:val="center"/>
-              <w:rPr>
-                <w:rFonts w:ascii="等线" w:eastAsia="等线" w:hAnsi="等线" w:cstheme="minorHAnsi"/>
-                <w:sz w:val="16"/>
-                <w:szCs w:val="16"/>
-                <w:u w:val="single"/>
-              </w:rPr>
-            </w:pPr>
-          </w:p>
-        </w:tc>
-        <w:tc>
-          <w:tcPr>
-            <w:tcW w:w="3361" w:type="dxa"/>
-            <w:gridSpan w:val="5"/>
-            <w:tcBorders>
-              <w:bottom w:val="single" w:sz="4" w:space="0" w:color="auto"/>
-            </w:tcBorders>
-            <w:vAlign w:val="bottom"/>
-          </w:tcPr>
-          <w:p>
-            <w:pPr>
-              <w:jc w:val="right"/>
-              <w:rPr>
-                <w:rFonts w:ascii="等线" w:eastAsia="等线" w:hAnsi="等线" w:cstheme="minorHAnsi"/>
-                <w:color w:val="0000FF"/>
-                <w:sz w:val="16"/>
-                <w:szCs w:val="16"/>
-              </w:rPr>
-            </w:pPr>
-            <w:r>
-              <w:rPr>
-                <w:rFonts w:ascii="等线" w:eastAsia="等线" w:hAnsi="等线" w:cstheme="minorHAnsi"/>
-                <w:color w:val="0000FF"/>
-                <w:sz w:val="16"/>
-                <w:szCs w:val="16"/>
-              </w:rPr>
-              <w:t>CONFIDENTIAL</w:t>
-            </w:r>
-          </w:p>
-        </w:tc>
-      </w:tr>
-      <w:tr>
-        <w:trPr>
-          <w:trHeight w:val="305"/>
-        </w:trPr>
-        <w:tc>
-          <w:tcPr>
-            <w:tcW w:w="1384" w:type="dxa"/>
+            <w:tcW w:w="2235" w:type="dxa"/>
             <w:gridSpan w:val="2"/>
             <w:tcBorders>
               <w:top w:val="single" w:sz="4" w:space="0" w:color="auto"/>
@@ -316,8 +293,8 @@
         </w:tc>
         <w:tc>
           <w:tcPr>
-            <w:tcW w:w="9298" w:type="dxa"/>
-            <w:gridSpan w:val="11"/>
+            <w:tcW w:w="8447" w:type="dxa"/>
+            <w:gridSpan w:val="14"/>
             <w:tcBorders>
               <w:top w:val="single" w:sz="4" w:space="0" w:color="auto"/>
               <w:left w:val="nil"/>
@@ -349,6 +326,7 @@
               </w:rPr>
               <w:t xml:space="preserve"> [</w:t>
             </w:r>
+            <w:proofErr w:type="spellStart"/>
             <w:r>
               <w:rPr>
                 <w:rFonts w:ascii="等线" w:eastAsia="等线" w:hAnsi="等线" w:cstheme="minorHAnsi" w:hint="eastAsia"/>
@@ -357,6 +335,7 @@
               </w:rPr>
               <w:t>LotNumber</w:t>
             </w:r>
+            <w:proofErr w:type="spellEnd"/>
             <w:r>
               <w:rPr>
                 <w:rFonts w:ascii="等线" w:eastAsia="等线" w:hAnsi="等线" w:cstheme="minorHAnsi"/>
@@ -375,7 +354,7 @@
         <w:tc>
           <w:tcPr>
             <w:tcW w:w="10682" w:type="dxa"/>
-            <w:gridSpan w:val="13"/>
+            <w:gridSpan w:val="16"/>
             <w:tcBorders>
               <w:top w:val="single" w:sz="12" w:space="0" w:color="auto"/>
               <w:bottom w:val="single" w:sz="4" w:space="0" w:color="auto"/>
@@ -415,7 +394,7 @@
         </w:trPr>
         <w:tc>
           <w:tcPr>
-            <w:tcW w:w="1384" w:type="dxa"/>
+            <w:tcW w:w="2235" w:type="dxa"/>
             <w:gridSpan w:val="2"/>
             <w:tcBorders>
               <w:top w:val="single" w:sz="4" w:space="0" w:color="auto"/>
@@ -437,22 +416,64 @@
                 <w:sz w:val="16"/>
                 <w:szCs w:val="16"/>
               </w:rPr>
-              <w:t>CUSTOMER</w:t>
-            </w:r>
-            <w:r>
-              <w:rPr>
-                <w:rFonts w:ascii="等线" w:eastAsia="等线" w:hAnsi="等线" w:cstheme="minorHAnsi"/>
-                <w:sz w:val="16"/>
-                <w:szCs w:val="16"/>
-              </w:rPr>
-              <w:t>:</w:t>
-            </w:r>
-          </w:p>
-        </w:tc>
-        <w:tc>
-          <w:tcPr>
-            <w:tcW w:w="3957" w:type="dxa"/>
+              <w:t>CUSTOMER:</w:t>
+            </w:r>
+          </w:p>
+        </w:tc>
+        <w:tc>
+          <w:tcPr>
+            <w:tcW w:w="3419" w:type="dxa"/>
+            <w:gridSpan w:val="5"/>
+            <w:vAlign w:val="center"/>
+          </w:tcPr>
+          <w:p>
+            <w:pPr>
+              <w:spacing w:line="240" w:lineRule="atLeast"/>
+              <w:rPr>
+                <w:rFonts w:ascii="等线" w:eastAsia="等线" w:hAnsi="等线" w:cstheme="minorHAnsi"/>
+                <w:sz w:val="16"/>
+                <w:szCs w:val="16"/>
+              </w:rPr>
+            </w:pPr>
+            <w:r>
+              <w:rPr>
+                <w:rFonts w:ascii="等线" w:eastAsia="等线" w:hAnsi="等线" w:cstheme="minorHAnsi"/>
+                <w:sz w:val="16"/>
+                <w:szCs w:val="16"/>
+              </w:rPr>
+              <w:t>[Customer]</w:t>
+            </w:r>
+          </w:p>
+        </w:tc>
+        <w:tc>
+          <w:tcPr>
+            <w:tcW w:w="2109" w:type="dxa"/>
             <w:gridSpan w:val="4"/>
+          </w:tcPr>
+          <w:p>
+            <w:pPr>
+              <w:spacing w:line="240" w:lineRule="atLeast"/>
+              <w:jc w:val="right"/>
+              <w:rPr>
+                <w:rFonts w:ascii="等线" w:eastAsia="等线" w:hAnsi="等线" w:cstheme="minorHAnsi"/>
+                <w:sz w:val="16"/>
+                <w:szCs w:val="16"/>
+              </w:rPr>
+            </w:pPr>
+            <w:r>
+              <w:rPr>
+                <w:rFonts w:ascii="等线" w:eastAsia="等线" w:hAnsi="等线" w:cstheme="minorHAnsi" w:hint="eastAsia"/>
+                <w:sz w:val="16"/>
+                <w:szCs w:val="16"/>
+              </w:rPr>
+              <w:t>ASSAY NO.:</w:t>
+            </w:r>
+          </w:p>
+        </w:tc>
+        <w:tc>
+          <w:tcPr>
+            <w:tcW w:w="2919" w:type="dxa"/>
+            <w:gridSpan w:val="5"/>
             <w:tcBorders>
               <w:top w:val="single" w:sz="4" w:space="0" w:color="auto"/>
             </w:tcBorders>
@@ -468,74 +489,29 @@
             </w:pPr>
             <w:r>
               <w:rPr>
-                <w:rFonts w:ascii="等线" w:eastAsia="等线" w:hAnsi="等线" w:cstheme="minorHAnsi"/>
-                <w:sz w:val="16"/>
-                <w:szCs w:val="16"/>
-              </w:rPr>
-              <w:t>[Customer]</w:t>
-            </w:r>
-          </w:p>
-        </w:tc>
-        <w:tc>
-          <w:tcPr>
-            <w:tcW w:w="2422" w:type="dxa"/>
-            <w:gridSpan w:val="3"/>
-            <w:tcBorders>
-              <w:top w:val="single" w:sz="4" w:space="0" w:color="auto"/>
-            </w:tcBorders>
-          </w:tcPr>
-          <w:p>
-            <w:pPr>
-              <w:spacing w:line="240" w:lineRule="atLeast"/>
-              <w:jc w:val="right"/>
-              <w:rPr>
-                <w:rFonts w:ascii="等线" w:eastAsia="等线" w:hAnsi="等线" w:cstheme="minorHAnsi"/>
-                <w:sz w:val="16"/>
-                <w:szCs w:val="16"/>
-              </w:rPr>
-            </w:pPr>
-            <w:r>
-              <w:rPr>
-                <w:rFonts w:ascii="等线" w:eastAsia="等线" w:hAnsi="等线" w:cstheme="minorHAnsi"/>
-                <w:sz w:val="16"/>
-                <w:szCs w:val="16"/>
-              </w:rPr>
-              <w:t>PLATE No.</w:t>
-            </w:r>
-            <w:r>
-              <w:rPr>
-                <w:rFonts w:ascii="等线" w:eastAsia="等线" w:hAnsi="等线" w:cstheme="minorHAnsi"/>
-                <w:sz w:val="16"/>
-                <w:szCs w:val="16"/>
-              </w:rPr>
-              <w:t>:</w:t>
-            </w:r>
-          </w:p>
-        </w:tc>
-        <w:tc>
-          <w:tcPr>
-            <w:tcW w:w="2919" w:type="dxa"/>
-            <w:gridSpan w:val="4"/>
-            <w:tcBorders>
-              <w:top w:val="single" w:sz="4" w:space="0" w:color="auto"/>
-            </w:tcBorders>
-          </w:tcPr>
-          <w:p>
-            <w:pPr>
-              <w:spacing w:line="240" w:lineRule="atLeast"/>
-              <w:rPr>
-                <w:rFonts w:ascii="等线" w:eastAsia="等线" w:hAnsi="等线" w:cstheme="minorHAnsi"/>
-                <w:sz w:val="16"/>
-                <w:szCs w:val="16"/>
-              </w:rPr>
-            </w:pPr>
-            <w:r>
-              <w:rPr>
-                <w:rFonts w:ascii="等线" w:eastAsia="等线" w:hAnsi="等线" w:cstheme="minorHAnsi"/>
-                <w:sz w:val="16"/>
-                <w:szCs w:val="16"/>
-              </w:rPr>
-              <w:t>[PlateID]</w:t>
+                <w:rFonts w:ascii="等线" w:eastAsia="等线" w:hAnsi="等线" w:cstheme="minorHAnsi" w:hint="eastAsia"/>
+                <w:sz w:val="16"/>
+                <w:szCs w:val="16"/>
+              </w:rPr>
+              <w:t>[</w:t>
+            </w:r>
+            <w:proofErr w:type="spellStart"/>
+            <w:r>
+              <w:rPr>
+                <w:rFonts w:ascii="等线" w:eastAsia="等线" w:hAnsi="等线" w:cstheme="minorHAnsi" w:hint="eastAsia"/>
+                <w:sz w:val="16"/>
+                <w:szCs w:val="16"/>
+              </w:rPr>
+              <w:t>LotNumber</w:t>
+            </w:r>
+            <w:proofErr w:type="spellEnd"/>
+            <w:r>
+              <w:rPr>
+                <w:rFonts w:ascii="等线" w:eastAsia="等线" w:hAnsi="等线" w:cstheme="minorHAnsi" w:hint="eastAsia"/>
+                <w:sz w:val="16"/>
+                <w:szCs w:val="16"/>
+              </w:rPr>
+              <w:t>]</w:t>
             </w:r>
           </w:p>
         </w:tc>
@@ -546,7 +522,7 @@
         </w:trPr>
         <w:tc>
           <w:tcPr>
-            <w:tcW w:w="1384" w:type="dxa"/>
+            <w:tcW w:w="2235" w:type="dxa"/>
             <w:gridSpan w:val="2"/>
           </w:tcPr>
           <w:p>
@@ -565,46 +541,39 @@
                 <w:sz w:val="16"/>
                 <w:szCs w:val="16"/>
               </w:rPr>
-              <w:t>PO NO.</w:t>
-            </w:r>
-            <w:r>
-              <w:rPr>
-                <w:rFonts w:ascii="等线" w:eastAsia="等线" w:hAnsi="等线" w:cstheme="minorHAnsi"/>
-                <w:sz w:val="16"/>
-                <w:szCs w:val="16"/>
-              </w:rPr>
-              <w:t>:</w:t>
-            </w:r>
-          </w:p>
-        </w:tc>
-        <w:tc>
-          <w:tcPr>
-            <w:tcW w:w="3957" w:type="dxa"/>
+              <w:t>PO NO.:</w:t>
+            </w:r>
+          </w:p>
+        </w:tc>
+        <w:tc>
+          <w:tcPr>
+            <w:tcW w:w="3419" w:type="dxa"/>
+            <w:gridSpan w:val="5"/>
+            <w:vAlign w:val="center"/>
+          </w:tcPr>
+          <w:p>
+            <w:pPr>
+              <w:spacing w:line="240" w:lineRule="atLeast"/>
+              <w:rPr>
+                <w:rFonts w:ascii="等线" w:eastAsia="等线" w:hAnsi="等线" w:cstheme="minorHAnsi"/>
+                <w:sz w:val="16"/>
+                <w:szCs w:val="16"/>
+              </w:rPr>
+            </w:pPr>
+            <w:r>
+              <w:rPr>
+                <w:rFonts w:ascii="等线" w:eastAsia="等线" w:hAnsi="等线" w:cstheme="minorHAnsi"/>
+                <w:sz w:val="16"/>
+                <w:szCs w:val="16"/>
+              </w:rPr>
+              <w:t>[PO]</w:t>
+            </w:r>
+          </w:p>
+        </w:tc>
+        <w:tc>
+          <w:tcPr>
+            <w:tcW w:w="2109" w:type="dxa"/>
             <w:gridSpan w:val="4"/>
-          </w:tcPr>
-          <w:p>
-            <w:pPr>
-              <w:spacing w:line="240" w:lineRule="atLeast"/>
-              <w:rPr>
-                <w:rFonts w:ascii="等线" w:eastAsia="等线" w:hAnsi="等线" w:cstheme="minorHAnsi"/>
-                <w:sz w:val="16"/>
-                <w:szCs w:val="16"/>
-              </w:rPr>
-            </w:pPr>
-            <w:r>
-              <w:rPr>
-                <w:rFonts w:ascii="等线" w:eastAsia="等线" w:hAnsi="等线" w:cstheme="minorHAnsi"/>
-                <w:sz w:val="16"/>
-                <w:szCs w:val="16"/>
-              </w:rPr>
-              <w:t>[PO]</w:t>
-            </w:r>
-          </w:p>
-        </w:tc>
-        <w:tc>
-          <w:tcPr>
-            <w:tcW w:w="2422" w:type="dxa"/>
-            <w:gridSpan w:val="3"/>
           </w:tcPr>
           <w:p>
             <w:pPr>
@@ -622,22 +591,14 @@
                 <w:sz w:val="16"/>
                 <w:szCs w:val="16"/>
               </w:rPr>
-              <w:t>LOT No.</w:t>
-            </w:r>
-            <w:r>
-              <w:rPr>
-                <w:rFonts w:ascii="等线" w:eastAsia="等线" w:hAnsi="等线" w:cstheme="minorHAnsi"/>
-                <w:sz w:val="16"/>
-                <w:szCs w:val="16"/>
-              </w:rPr>
-              <w:t>:</w:t>
+              <w:t>LOT No.:</w:t>
             </w:r>
           </w:p>
         </w:tc>
         <w:tc>
           <w:tcPr>
             <w:tcW w:w="2919" w:type="dxa"/>
-            <w:gridSpan w:val="4"/>
+            <w:gridSpan w:val="5"/>
           </w:tcPr>
           <w:p>
             <w:pPr>
@@ -656,6 +617,7 @@
               </w:rPr>
               <w:t>[</w:t>
             </w:r>
+            <w:proofErr w:type="spellStart"/>
             <w:r>
               <w:rPr>
                 <w:rFonts w:ascii="等线" w:eastAsia="等线" w:hAnsi="等线" w:cstheme="minorHAnsi" w:hint="eastAsia"/>
@@ -664,6 +626,7 @@
               </w:rPr>
               <w:t>LotNumber</w:t>
             </w:r>
+            <w:proofErr w:type="spellEnd"/>
             <w:r>
               <w:rPr>
                 <w:rFonts w:ascii="等线" w:eastAsia="等线" w:hAnsi="等线" w:cstheme="minorHAnsi"/>
@@ -681,7 +644,7 @@
         </w:trPr>
         <w:tc>
           <w:tcPr>
-            <w:tcW w:w="1384" w:type="dxa"/>
+            <w:tcW w:w="2235" w:type="dxa"/>
             <w:gridSpan w:val="2"/>
           </w:tcPr>
           <w:p>
@@ -700,46 +663,39 @@
                 <w:sz w:val="16"/>
                 <w:szCs w:val="16"/>
               </w:rPr>
-              <w:t>QUANTITY</w:t>
-            </w:r>
-            <w:r>
-              <w:rPr>
-                <w:rFonts w:ascii="等线" w:eastAsia="等线" w:hAnsi="等线" w:cstheme="minorHAnsi"/>
-                <w:sz w:val="16"/>
-                <w:szCs w:val="16"/>
-              </w:rPr>
-              <w:t>:</w:t>
-            </w:r>
-          </w:p>
-        </w:tc>
-        <w:tc>
-          <w:tcPr>
-            <w:tcW w:w="3957" w:type="dxa"/>
+              <w:t>QUANTITY:</w:t>
+            </w:r>
+          </w:p>
+        </w:tc>
+        <w:tc>
+          <w:tcPr>
+            <w:tcW w:w="3419" w:type="dxa"/>
+            <w:gridSpan w:val="5"/>
+            <w:vAlign w:val="center"/>
+          </w:tcPr>
+          <w:p>
+            <w:pPr>
+              <w:spacing w:line="240" w:lineRule="atLeast"/>
+              <w:rPr>
+                <w:rFonts w:ascii="等线" w:eastAsia="等线" w:hAnsi="等线" w:cstheme="minorHAnsi"/>
+                <w:sz w:val="16"/>
+                <w:szCs w:val="16"/>
+              </w:rPr>
+            </w:pPr>
+            <w:r>
+              <w:rPr>
+                <w:rFonts w:ascii="等线" w:eastAsia="等线" w:hAnsi="等线" w:cstheme="minorHAnsi"/>
+                <w:sz w:val="16"/>
+                <w:szCs w:val="16"/>
+              </w:rPr>
+              <w:t>1pc</w:t>
+            </w:r>
+          </w:p>
+        </w:tc>
+        <w:tc>
+          <w:tcPr>
+            <w:tcW w:w="2109" w:type="dxa"/>
             <w:gridSpan w:val="4"/>
-          </w:tcPr>
-          <w:p>
-            <w:pPr>
-              <w:spacing w:line="240" w:lineRule="atLeast"/>
-              <w:rPr>
-                <w:rFonts w:ascii="等线" w:eastAsia="等线" w:hAnsi="等线" w:cstheme="minorHAnsi"/>
-                <w:sz w:val="16"/>
-                <w:szCs w:val="16"/>
-              </w:rPr>
-            </w:pPr>
-            <w:r>
-              <w:rPr>
-                <w:rFonts w:ascii="等线" w:eastAsia="等线" w:hAnsi="等线" w:cstheme="minorHAnsi"/>
-                <w:sz w:val="16"/>
-                <w:szCs w:val="16"/>
-              </w:rPr>
-              <w:t>1pc</w:t>
-            </w:r>
-          </w:p>
-        </w:tc>
-        <w:tc>
-          <w:tcPr>
-            <w:tcW w:w="2422" w:type="dxa"/>
-            <w:gridSpan w:val="3"/>
           </w:tcPr>
           <w:p>
             <w:pPr>
@@ -757,8 +713,18 @@
                 <w:sz w:val="16"/>
                 <w:szCs w:val="16"/>
               </w:rPr>
-              <w:t>DATE of CofA</w:t>
-            </w:r>
+              <w:t xml:space="preserve">DATE of </w:t>
+            </w:r>
+            <w:proofErr w:type="spellStart"/>
+            <w:r>
+              <w:rPr>
+                <w:rFonts w:ascii="等线" w:eastAsia="等线" w:hAnsi="等线" w:cstheme="minorHAnsi"/>
+                <w:sz w:val="16"/>
+                <w:szCs w:val="16"/>
+              </w:rPr>
+              <w:t>CofA</w:t>
+            </w:r>
+            <w:proofErr w:type="spellEnd"/>
             <w:r>
               <w:rPr>
                 <w:rFonts w:ascii="等线" w:eastAsia="等线" w:hAnsi="等线" w:cstheme="minorHAnsi"/>
@@ -772,7 +738,7 @@
         <w:tc>
           <w:tcPr>
             <w:tcW w:w="2919" w:type="dxa"/>
-            <w:gridSpan w:val="4"/>
+            <w:gridSpan w:val="5"/>
           </w:tcPr>
           <w:p>
             <w:pPr>
@@ -789,7 +755,25 @@
                 <w:sz w:val="16"/>
                 <w:szCs w:val="16"/>
               </w:rPr>
-              <w:t>[COADate]</w:t>
+              <w:t>[</w:t>
+            </w:r>
+            <w:proofErr w:type="spellStart"/>
+            <w:r>
+              <w:rPr>
+                <w:rFonts w:ascii="等线" w:eastAsia="等线" w:hAnsi="等线" w:cstheme="minorHAnsi"/>
+                <w:sz w:val="16"/>
+                <w:szCs w:val="16"/>
+              </w:rPr>
+              <w:t>COADate</w:t>
+            </w:r>
+            <w:proofErr w:type="spellEnd"/>
+            <w:r>
+              <w:rPr>
+                <w:rFonts w:ascii="等线" w:eastAsia="等线" w:hAnsi="等线" w:cstheme="minorHAnsi"/>
+                <w:sz w:val="16"/>
+                <w:szCs w:val="16"/>
+              </w:rPr>
+              <w:t>]</w:t>
             </w:r>
           </w:p>
         </w:tc>
@@ -800,7 +784,7 @@
         </w:trPr>
         <w:tc>
           <w:tcPr>
-            <w:tcW w:w="1384" w:type="dxa"/>
+            <w:tcW w:w="2235" w:type="dxa"/>
             <w:gridSpan w:val="2"/>
           </w:tcPr>
           <w:p>
@@ -819,46 +803,39 @@
                 <w:sz w:val="16"/>
                 <w:szCs w:val="16"/>
               </w:rPr>
-              <w:t>PART No.</w:t>
-            </w:r>
-            <w:r>
-              <w:rPr>
-                <w:rFonts w:ascii="等线" w:eastAsia="等线" w:hAnsi="等线" w:cstheme="minorHAnsi"/>
-                <w:sz w:val="16"/>
-                <w:szCs w:val="16"/>
-              </w:rPr>
-              <w:t>:</w:t>
-            </w:r>
-          </w:p>
-        </w:tc>
-        <w:tc>
-          <w:tcPr>
-            <w:tcW w:w="3957" w:type="dxa"/>
+              <w:t>PART No.:</w:t>
+            </w:r>
+          </w:p>
+        </w:tc>
+        <w:tc>
+          <w:tcPr>
+            <w:tcW w:w="3419" w:type="dxa"/>
+            <w:gridSpan w:val="5"/>
+            <w:vAlign w:val="center"/>
+          </w:tcPr>
+          <w:p>
+            <w:pPr>
+              <w:spacing w:line="240" w:lineRule="atLeast"/>
+              <w:rPr>
+                <w:rFonts w:ascii="等线" w:eastAsia="等线" w:hAnsi="等线" w:cstheme="minorHAnsi"/>
+                <w:sz w:val="16"/>
+                <w:szCs w:val="16"/>
+              </w:rPr>
+            </w:pPr>
+            <w:r>
+              <w:rPr>
+                <w:rFonts w:ascii="等线" w:eastAsia="等线" w:hAnsi="等线" w:cstheme="minorHAnsi"/>
+                <w:sz w:val="16"/>
+                <w:szCs w:val="16"/>
+              </w:rPr>
+              <w:t>N/A</w:t>
+            </w:r>
+          </w:p>
+        </w:tc>
+        <w:tc>
+          <w:tcPr>
+            <w:tcW w:w="2109" w:type="dxa"/>
             <w:gridSpan w:val="4"/>
-          </w:tcPr>
-          <w:p>
-            <w:pPr>
-              <w:spacing w:line="240" w:lineRule="atLeast"/>
-              <w:rPr>
-                <w:rFonts w:ascii="等线" w:eastAsia="等线" w:hAnsi="等线" w:cstheme="minorHAnsi"/>
-                <w:sz w:val="16"/>
-                <w:szCs w:val="16"/>
-              </w:rPr>
-            </w:pPr>
-            <w:r>
-              <w:rPr>
-                <w:rFonts w:ascii="等线" w:eastAsia="等线" w:hAnsi="等线" w:cstheme="minorHAnsi"/>
-                <w:sz w:val="16"/>
-                <w:szCs w:val="16"/>
-              </w:rPr>
-              <w:t>N/A</w:t>
-            </w:r>
-          </w:p>
-        </w:tc>
-        <w:tc>
-          <w:tcPr>
-            <w:tcW w:w="2422" w:type="dxa"/>
-            <w:gridSpan w:val="3"/>
           </w:tcPr>
           <w:p>
             <w:pPr>
@@ -876,22 +853,14 @@
                 <w:sz w:val="16"/>
                 <w:szCs w:val="16"/>
               </w:rPr>
-              <w:t>DATE of ORDER</w:t>
-            </w:r>
-            <w:r>
-              <w:rPr>
-                <w:rFonts w:ascii="等线" w:eastAsia="等线" w:hAnsi="等线" w:cstheme="minorHAnsi"/>
-                <w:sz w:val="16"/>
-                <w:szCs w:val="16"/>
-              </w:rPr>
-              <w:t>:</w:t>
+              <w:t>DATE of ORDER:</w:t>
             </w:r>
           </w:p>
         </w:tc>
         <w:tc>
           <w:tcPr>
             <w:tcW w:w="2919" w:type="dxa"/>
-            <w:gridSpan w:val="4"/>
+            <w:gridSpan w:val="5"/>
           </w:tcPr>
           <w:p>
             <w:pPr>
@@ -908,7 +877,25 @@
                 <w:sz w:val="16"/>
                 <w:szCs w:val="16"/>
               </w:rPr>
-              <w:t>[OrderDate]</w:t>
+              <w:t>[</w:t>
+            </w:r>
+            <w:proofErr w:type="spellStart"/>
+            <w:r>
+              <w:rPr>
+                <w:rFonts w:ascii="等线" w:eastAsia="等线" w:hAnsi="等线" w:cstheme="minorHAnsi"/>
+                <w:sz w:val="16"/>
+                <w:szCs w:val="16"/>
+              </w:rPr>
+              <w:t>OrderDate</w:t>
+            </w:r>
+            <w:proofErr w:type="spellEnd"/>
+            <w:r>
+              <w:rPr>
+                <w:rFonts w:ascii="等线" w:eastAsia="等线" w:hAnsi="等线" w:cstheme="minorHAnsi"/>
+                <w:sz w:val="16"/>
+                <w:szCs w:val="16"/>
+              </w:rPr>
+              <w:t>]</w:t>
             </w:r>
           </w:p>
         </w:tc>
@@ -917,7 +904,7 @@
         <w:tc>
           <w:tcPr>
             <w:tcW w:w="10682" w:type="dxa"/>
-            <w:gridSpan w:val="13"/>
+            <w:gridSpan w:val="16"/>
             <w:tcBorders>
               <w:top w:val="single" w:sz="4" w:space="0" w:color="auto"/>
               <w:bottom w:val="single" w:sz="4" w:space="0" w:color="auto"/>
@@ -955,7 +942,7 @@
         </w:trPr>
         <w:tc>
           <w:tcPr>
-            <w:tcW w:w="1384" w:type="dxa"/>
+            <w:tcW w:w="2235" w:type="dxa"/>
             <w:gridSpan w:val="2"/>
             <w:tcBorders>
               <w:top w:val="single" w:sz="4" w:space="0" w:color="auto"/>
@@ -973,14 +960,93 @@
             <w:r>
               <w:rPr>
                 <w:rFonts w:ascii="等线" w:eastAsia="等线" w:hAnsi="等线" w:cstheme="minorHAnsi"/>
-                <w:sz w:val="16"/>
-                <w:szCs w:val="16"/>
-              </w:rPr>
-              <w:t xml:space="preserve">Product ID </w:t>
-            </w:r>
-            <w:r>
-              <w:rPr>
-                <w:rFonts w:ascii="等线" w:eastAsia="等线" w:hAnsi="等线" w:cstheme="minorHAnsi"/>
+                <w:color w:val="0000FF"/>
+                <w:sz w:val="16"/>
+                <w:szCs w:val="16"/>
+              </w:rPr>
+              <w:t>Product ID :</w:t>
+            </w:r>
+          </w:p>
+        </w:tc>
+        <w:tc>
+          <w:tcPr>
+            <w:tcW w:w="3469" w:type="dxa"/>
+            <w:gridSpan w:val="6"/>
+            <w:vAlign w:val="center"/>
+          </w:tcPr>
+          <w:p>
+            <w:pPr>
+              <w:jc w:val="left"/>
+              <w:rPr>
+                <w:rFonts w:ascii="等线" w:eastAsia="等线" w:hAnsi="等线" w:cstheme="minorHAnsi"/>
+                <w:sz w:val="16"/>
+                <w:szCs w:val="16"/>
+              </w:rPr>
+            </w:pPr>
+            <w:r>
+              <w:rPr>
+                <w:rFonts w:ascii="等线" w:eastAsia="等线" w:hAnsi="等线" w:cstheme="minorHAnsi"/>
+                <w:color w:val="0000FF"/>
+                <w:sz w:val="16"/>
+                <w:szCs w:val="16"/>
+              </w:rPr>
+              <w:t>[</w:t>
+            </w:r>
+            <w:proofErr w:type="spellStart"/>
+            <w:r>
+              <w:rPr>
+                <w:rFonts w:ascii="等线" w:eastAsia="等线" w:hAnsi="等线" w:cstheme="minorHAnsi"/>
+                <w:color w:val="0000FF"/>
+                <w:sz w:val="16"/>
+                <w:szCs w:val="16"/>
+              </w:rPr>
+              <w:t>ProductID</w:t>
+            </w:r>
+            <w:proofErr w:type="spellEnd"/>
+            <w:r>
+              <w:rPr>
+                <w:rFonts w:ascii="等线" w:eastAsia="等线" w:hAnsi="等线" w:cstheme="minorHAnsi"/>
+                <w:color w:val="0000FF"/>
+                <w:sz w:val="16"/>
+                <w:szCs w:val="16"/>
+              </w:rPr>
+              <w:t>]</w:t>
+            </w:r>
+          </w:p>
+        </w:tc>
+        <w:tc>
+          <w:tcPr>
+            <w:tcW w:w="2059" w:type="dxa"/>
+            <w:gridSpan w:val="3"/>
+          </w:tcPr>
+          <w:p>
+            <w:pPr>
+              <w:jc w:val="right"/>
+              <w:rPr>
+                <w:rFonts w:ascii="等线" w:eastAsia="等线" w:hAnsi="等线" w:cstheme="minorHAnsi"/>
+                <w:sz w:val="16"/>
+                <w:szCs w:val="16"/>
+              </w:rPr>
+            </w:pPr>
+            <w:r>
+              <w:rPr>
+                <w:rFonts w:ascii="等线" w:eastAsia="等线" w:hAnsi="等线" w:cstheme="minorHAnsi" w:hint="eastAsia"/>
+                <w:sz w:val="16"/>
+                <w:szCs w:val="16"/>
+              </w:rPr>
+              <w:t>T</w:t>
+            </w:r>
+            <w:r>
+              <w:rPr>
+                <w:rFonts w:ascii="等线" w:eastAsia="等线" w:hAnsi="等线" w:cstheme="minorHAnsi"/>
+                <w:sz w:val="16"/>
+                <w:szCs w:val="16"/>
+              </w:rPr>
+              <w:t>arget Parallelism</w:t>
+            </w:r>
+            <w:r>
+              <w:rPr>
+                <w:rFonts w:ascii="等线" w:eastAsia="等线" w:hAnsi="等线" w:cstheme="minorHAnsi" w:hint="eastAsia"/>
                 <w:sz w:val="16"/>
                 <w:szCs w:val="16"/>
               </w:rPr>
@@ -990,96 +1056,42 @@
         </w:tc>
         <w:tc>
           <w:tcPr>
-            <w:tcW w:w="3957" w:type="dxa"/>
-            <w:gridSpan w:val="4"/>
-            <w:tcBorders>
-              <w:top w:val="single" w:sz="4" w:space="0" w:color="auto"/>
-            </w:tcBorders>
-          </w:tcPr>
-          <w:p>
-            <w:pPr>
-              <w:rPr>
-                <w:rFonts w:ascii="等线" w:eastAsia="等线" w:hAnsi="等线" w:cstheme="minorHAnsi"/>
-                <w:sz w:val="16"/>
-                <w:szCs w:val="16"/>
-              </w:rPr>
-            </w:pPr>
-            <w:r>
-              <w:rPr>
-                <w:rFonts w:ascii="等线" w:eastAsia="等线" w:hAnsi="等线" w:cstheme="minorHAnsi"/>
-                <w:sz w:val="16"/>
-                <w:szCs w:val="16"/>
-              </w:rPr>
-              <w:t>[ProductID]</w:t>
-            </w:r>
-          </w:p>
-        </w:tc>
-        <w:tc>
-          <w:tcPr>
-            <w:tcW w:w="2422" w:type="dxa"/>
-            <w:gridSpan w:val="3"/>
-            <w:tcBorders>
-              <w:top w:val="single" w:sz="4" w:space="0" w:color="auto"/>
-            </w:tcBorders>
-          </w:tcPr>
-          <w:p>
-            <w:pPr>
-              <w:jc w:val="right"/>
-              <w:rPr>
-                <w:rFonts w:ascii="等线" w:eastAsia="等线" w:hAnsi="等线" w:cstheme="minorHAnsi"/>
-                <w:sz w:val="16"/>
-                <w:szCs w:val="16"/>
-              </w:rPr>
-            </w:pPr>
-            <w:r>
-              <w:rPr>
-                <w:rFonts w:ascii="等线" w:eastAsia="等线" w:hAnsi="等线" w:cstheme="minorHAnsi"/>
-                <w:sz w:val="16"/>
-                <w:szCs w:val="16"/>
-              </w:rPr>
-              <w:t>Weight(g)</w:t>
-            </w:r>
-            <w:r>
-              <w:rPr>
-                <w:rFonts w:ascii="等线" w:eastAsia="等线" w:hAnsi="等线" w:cstheme="minorHAnsi"/>
-                <w:sz w:val="16"/>
-                <w:szCs w:val="16"/>
-              </w:rPr>
-              <w:t>:</w:t>
-            </w:r>
-            <w:r>
-              <w:rPr>
-                <w:rFonts w:ascii="等线" w:eastAsia="等线" w:hAnsi="等线" w:cstheme="minorHAnsi"/>
-                <w:sz w:val="16"/>
-                <w:szCs w:val="16"/>
-              </w:rPr>
-              <w:t xml:space="preserve"> </w:t>
-            </w:r>
-          </w:p>
-        </w:tc>
-        <w:tc>
-          <w:tcPr>
             <w:tcW w:w="2919" w:type="dxa"/>
-            <w:gridSpan w:val="4"/>
-            <w:tcBorders>
-              <w:top w:val="single" w:sz="4" w:space="0" w:color="auto"/>
-            </w:tcBorders>
-          </w:tcPr>
-          <w:p>
-            <w:pPr>
-              <w:rPr>
-                <w:rFonts w:ascii="等线" w:eastAsia="等线" w:hAnsi="等线" w:cstheme="minorHAnsi"/>
-                <w:sz w:val="16"/>
-                <w:szCs w:val="16"/>
-              </w:rPr>
-            </w:pPr>
-            <w:r>
-              <w:rPr>
-                <w:rFonts w:ascii="等线" w:eastAsia="等线" w:hAnsi="等线" w:cstheme="minorHAnsi"/>
-                <w:sz w:val="16"/>
-                <w:szCs w:val="16"/>
-              </w:rPr>
-              <w:t>[Weight]</w:t>
+            <w:gridSpan w:val="5"/>
+          </w:tcPr>
+          <w:p>
+            <w:pPr>
+              <w:rPr>
+                <w:rFonts w:ascii="等线" w:eastAsia="等线" w:hAnsi="等线" w:cstheme="minorHAnsi"/>
+                <w:sz w:val="16"/>
+                <w:szCs w:val="16"/>
+              </w:rPr>
+            </w:pPr>
+            <w:r>
+              <w:rPr>
+                <w:rFonts w:ascii="等线" w:eastAsia="等线" w:hAnsi="等线" w:cstheme="minorHAnsi" w:hint="eastAsia"/>
+                <w:sz w:val="16"/>
+                <w:szCs w:val="16"/>
+              </w:rPr>
+              <w:t>[</w:t>
+            </w:r>
+            <w:proofErr w:type="spellStart"/>
+            <w:r>
+              <w:rPr>
+                <w:rFonts w:ascii="等线" w:eastAsia="等线" w:hAnsi="等线" w:cstheme="minorHAnsi"/>
+                <w:sz w:val="16"/>
+                <w:szCs w:val="16"/>
+              </w:rPr>
+              <w:t>TargetParallelism</w:t>
+            </w:r>
+            <w:proofErr w:type="spellEnd"/>
+            <w:r>
+              <w:rPr>
+                <w:rFonts w:ascii="等线" w:eastAsia="等线" w:hAnsi="等线" w:cstheme="minorHAnsi"/>
+                <w:sz w:val="16"/>
+                <w:szCs w:val="16"/>
+              </w:rPr>
+              <w:t>]</w:t>
             </w:r>
           </w:p>
         </w:tc>
@@ -1090,7 +1102,7 @@
         </w:trPr>
         <w:tc>
           <w:tcPr>
-            <w:tcW w:w="1384" w:type="dxa"/>
+            <w:tcW w:w="2235" w:type="dxa"/>
             <w:gridSpan w:val="2"/>
           </w:tcPr>
           <w:p>
@@ -1105,6 +1117,84 @@
             <w:r>
               <w:rPr>
                 <w:rFonts w:ascii="等线" w:eastAsia="等线" w:hAnsi="等线" w:cstheme="minorHAnsi"/>
+                <w:color w:val="0000FF"/>
+                <w:sz w:val="16"/>
+                <w:szCs w:val="16"/>
+              </w:rPr>
+              <w:t>Density(g/cm</w:t>
+            </w:r>
+            <w:r>
+              <w:rPr>
+                <w:rFonts w:ascii="等线" w:eastAsia="等线" w:hAnsi="等线" w:cstheme="minorHAnsi"/>
+                <w:color w:val="0000FF"/>
+                <w:sz w:val="16"/>
+                <w:szCs w:val="16"/>
+                <w:vertAlign w:val="superscript"/>
+              </w:rPr>
+              <w:t>3</w:t>
+            </w:r>
+            <w:r>
+              <w:rPr>
+                <w:rFonts w:ascii="等线" w:eastAsia="等线" w:hAnsi="等线" w:cstheme="minorHAnsi"/>
+                <w:color w:val="0000FF"/>
+                <w:sz w:val="16"/>
+                <w:szCs w:val="16"/>
+              </w:rPr>
+              <w:t>) :</w:t>
+            </w:r>
+          </w:p>
+        </w:tc>
+        <w:tc>
+          <w:tcPr>
+            <w:tcW w:w="3469" w:type="dxa"/>
+            <w:gridSpan w:val="6"/>
+            <w:vAlign w:val="center"/>
+          </w:tcPr>
+          <w:p>
+            <w:pPr>
+              <w:jc w:val="left"/>
+              <w:rPr>
+                <w:rFonts w:ascii="等线" w:eastAsia="等线" w:hAnsi="等线" w:cstheme="minorHAnsi"/>
+                <w:sz w:val="16"/>
+                <w:szCs w:val="16"/>
+              </w:rPr>
+            </w:pPr>
+            <w:r>
+              <w:rPr>
+                <w:rFonts w:ascii="等线" w:eastAsia="等线" w:hAnsi="等线" w:cstheme="minorHAnsi"/>
+                <w:color w:val="0000FF"/>
+                <w:sz w:val="16"/>
+                <w:szCs w:val="16"/>
+              </w:rPr>
+              <w:t>[Density]</w:t>
+            </w:r>
+          </w:p>
+        </w:tc>
+        <w:tc>
+          <w:tcPr>
+            <w:tcW w:w="2059" w:type="dxa"/>
+            <w:gridSpan w:val="3"/>
+          </w:tcPr>
+          <w:p>
+            <w:pPr>
+              <w:jc w:val="right"/>
+              <w:rPr>
+                <w:rFonts w:ascii="等线" w:eastAsia="等线" w:hAnsi="等线" w:cstheme="minorHAnsi"/>
+                <w:sz w:val="16"/>
+                <w:szCs w:val="16"/>
+              </w:rPr>
+            </w:pPr>
+            <w:r>
+              <w:rPr>
+                <w:rFonts w:ascii="等线" w:eastAsia="等线" w:hAnsi="等线" w:cstheme="minorHAnsi"/>
+                <w:sz w:val="16"/>
+                <w:szCs w:val="16"/>
+              </w:rPr>
+              <w:t xml:space="preserve">Target </w:t>
+            </w:r>
+            <w:r>
+              <w:rPr>
+                <w:rFonts w:ascii="等线" w:eastAsia="等线" w:hAnsi="等线" w:cstheme="minorHAnsi" w:hint="eastAsia"/>
                 <w:sz w:val="16"/>
                 <w:szCs w:val="16"/>
               </w:rPr>
@@ -1116,102 +1206,65 @@
                 <w:sz w:val="16"/>
                 <w:szCs w:val="16"/>
               </w:rPr>
-              <w:t>;</w:t>
-            </w:r>
-          </w:p>
-        </w:tc>
-        <w:tc>
-          <w:tcPr>
-            <w:tcW w:w="3957" w:type="dxa"/>
-            <w:gridSpan w:val="4"/>
-          </w:tcPr>
-          <w:p>
-            <w:pPr>
-              <w:rPr>
-                <w:rFonts w:ascii="等线" w:eastAsia="等线" w:hAnsi="等线" w:cstheme="minorHAnsi"/>
-                <w:sz w:val="16"/>
-                <w:szCs w:val="16"/>
-              </w:rPr>
-            </w:pPr>
-            <w:r>
-              <w:rPr>
-                <w:rFonts w:ascii="等线" w:eastAsia="等线" w:hAnsi="等线" w:cstheme="minorHAnsi"/>
-                <w:sz w:val="16"/>
-                <w:szCs w:val="16"/>
-              </w:rPr>
-              <w:t>[Dimension]</w:t>
-            </w:r>
-          </w:p>
-        </w:tc>
-        <w:tc>
-          <w:tcPr>
-            <w:tcW w:w="2422" w:type="dxa"/>
-            <w:gridSpan w:val="3"/>
-          </w:tcPr>
-          <w:p>
-            <w:pPr>
-              <w:jc w:val="right"/>
-              <w:rPr>
-                <w:rFonts w:ascii="等线" w:eastAsia="等线" w:hAnsi="等线" w:cstheme="minorHAnsi"/>
-                <w:sz w:val="16"/>
-                <w:szCs w:val="16"/>
-              </w:rPr>
-            </w:pPr>
-            <w:r>
-              <w:rPr>
-                <w:rFonts w:ascii="等线" w:eastAsia="等线" w:hAnsi="等线" w:cstheme="minorHAnsi"/>
-                <w:sz w:val="16"/>
-                <w:szCs w:val="16"/>
-              </w:rPr>
-              <w:t>Density(g/cm</w:t>
-            </w:r>
-            <w:r>
-              <w:rPr>
-                <w:rFonts w:ascii="等线" w:eastAsia="等线" w:hAnsi="等线" w:cstheme="minorHAnsi"/>
-                <w:sz w:val="16"/>
-                <w:szCs w:val="16"/>
-                <w:vertAlign w:val="superscript"/>
-              </w:rPr>
-              <w:t>3</w:t>
-            </w:r>
-            <w:r>
-              <w:rPr>
-                <w:rFonts w:ascii="等线" w:eastAsia="等线" w:hAnsi="等线" w:cstheme="minorHAnsi"/>
-                <w:sz w:val="16"/>
-                <w:szCs w:val="16"/>
-              </w:rPr>
-              <w:t xml:space="preserve">) </w:t>
-            </w:r>
-            <w:r>
-              <w:rPr>
-                <w:rFonts w:ascii="等线" w:eastAsia="等线" w:hAnsi="等线" w:cstheme="minorHAnsi"/>
-                <w:sz w:val="16"/>
-                <w:szCs w:val="16"/>
-              </w:rPr>
-              <w:t>:</w:t>
+              <w:t xml:space="preserve"> </w:t>
+            </w:r>
+            <w:r>
+              <w:rPr>
+                <w:rFonts w:ascii="等线" w:eastAsia="等线" w:hAnsi="等线" w:cstheme="minorHAnsi" w:hint="eastAsia"/>
+                <w:sz w:val="16"/>
+                <w:szCs w:val="16"/>
+              </w:rPr>
+              <w:t>Detail:</w:t>
             </w:r>
           </w:p>
         </w:tc>
         <w:tc>
           <w:tcPr>
             <w:tcW w:w="2919" w:type="dxa"/>
-            <w:gridSpan w:val="4"/>
-          </w:tcPr>
-          <w:p>
-            <w:pPr>
-              <w:rPr>
-                <w:rFonts w:ascii="等线" w:eastAsia="等线" w:hAnsi="等线" w:cstheme="minorHAnsi"/>
-                <w:sz w:val="16"/>
-                <w:szCs w:val="16"/>
-              </w:rPr>
-            </w:pPr>
-            <w:r>
-              <w:rPr>
-                <w:rFonts w:ascii="等线" w:eastAsia="等线" w:hAnsi="等线" w:cstheme="minorHAnsi"/>
-                <w:sz w:val="16"/>
-                <w:szCs w:val="16"/>
-              </w:rPr>
-              <w:t>[Density]</w:t>
+            <w:gridSpan w:val="5"/>
+          </w:tcPr>
+          <w:p>
+            <w:pPr>
+              <w:rPr>
+                <w:rFonts w:ascii="等线" w:eastAsia="等线" w:hAnsi="等线" w:cstheme="minorHAnsi"/>
+                <w:sz w:val="16"/>
+                <w:szCs w:val="16"/>
+              </w:rPr>
+            </w:pPr>
+            <w:r>
+              <w:rPr>
+                <w:rFonts w:ascii="等线" w:eastAsia="等线" w:hAnsi="等线" w:cstheme="minorHAnsi" w:hint="eastAsia"/>
+                <w:sz w:val="16"/>
+                <w:szCs w:val="16"/>
+              </w:rPr>
+              <w:t>[</w:t>
+            </w:r>
+            <w:proofErr w:type="spellStart"/>
+            <w:r>
+              <w:rPr>
+                <w:rFonts w:ascii="等线" w:eastAsia="等线" w:hAnsi="等线" w:cstheme="minorHAnsi"/>
+                <w:sz w:val="16"/>
+                <w:szCs w:val="16"/>
+              </w:rPr>
+              <w:t>Spec</w:t>
+            </w:r>
+            <w:r>
+              <w:rPr>
+                <w:rFonts w:ascii="等线" w:eastAsia="等线" w:hAnsi="等线" w:cstheme="minorHAnsi" w:hint="eastAsia"/>
+                <w:kern w:val="0"/>
+                <w:sz w:val="16"/>
+                <w:szCs w:val="16"/>
+              </w:rPr>
+              <w:t>Detail</w:t>
+            </w:r>
+            <w:proofErr w:type="spellEnd"/>
+            <w:r>
+              <w:rPr>
+                <w:rFonts w:ascii="等线" w:eastAsia="等线" w:hAnsi="等线" w:cstheme="minorHAnsi"/>
+                <w:sz w:val="16"/>
+                <w:szCs w:val="16"/>
+              </w:rPr>
+              <w:t>]</w:t>
             </w:r>
           </w:p>
         </w:tc>
@@ -1222,7 +1275,7 @@
         </w:trPr>
         <w:tc>
           <w:tcPr>
-            <w:tcW w:w="1384" w:type="dxa"/>
+            <w:tcW w:w="2235" w:type="dxa"/>
             <w:gridSpan w:val="2"/>
           </w:tcPr>
           <w:p>
@@ -1237,47 +1290,43 @@
             <w:r>
               <w:rPr>
                 <w:rFonts w:ascii="等线" w:eastAsia="等线" w:hAnsi="等线" w:cstheme="minorHAnsi"/>
-                <w:sz w:val="16"/>
-                <w:szCs w:val="16"/>
-              </w:rPr>
-              <w:t>Actual</w:t>
-            </w:r>
-            <w:r>
-              <w:rPr>
-                <w:rFonts w:ascii="等线" w:eastAsia="等线" w:hAnsi="等线" w:cstheme="minorHAnsi"/>
-                <w:sz w:val="16"/>
-                <w:szCs w:val="16"/>
-              </w:rPr>
-              <w:t>:</w:t>
-            </w:r>
-          </w:p>
-        </w:tc>
-        <w:tc>
-          <w:tcPr>
-            <w:tcW w:w="3957" w:type="dxa"/>
-            <w:gridSpan w:val="4"/>
-          </w:tcPr>
-          <w:p>
-            <w:pPr>
-              <w:rPr>
-                <w:rFonts w:ascii="等线" w:eastAsia="等线" w:hAnsi="等线" w:cstheme="minorHAnsi"/>
-                <w:sz w:val="16"/>
-                <w:szCs w:val="16"/>
-              </w:rPr>
-            </w:pPr>
-            <w:r>
-              <w:rPr>
-                <w:rFonts w:ascii="等线" w:eastAsia="等线" w:hAnsi="等线" w:cstheme="minorHAnsi"/>
-                <w:sz w:val="16"/>
-                <w:szCs w:val="16"/>
-              </w:rPr>
-              <w:t>[DimensionActual]</w:t>
-            </w:r>
-          </w:p>
-        </w:tc>
-        <w:tc>
-          <w:tcPr>
-            <w:tcW w:w="2422" w:type="dxa"/>
+                <w:color w:val="0000FF"/>
+                <w:sz w:val="16"/>
+                <w:szCs w:val="16"/>
+              </w:rPr>
+              <w:t xml:space="preserve">Weight(g): </w:t>
+            </w:r>
+          </w:p>
+        </w:tc>
+        <w:tc>
+          <w:tcPr>
+            <w:tcW w:w="3469" w:type="dxa"/>
+            <w:gridSpan w:val="6"/>
+            <w:vAlign w:val="center"/>
+          </w:tcPr>
+          <w:p>
+            <w:pPr>
+              <w:jc w:val="left"/>
+              <w:rPr>
+                <w:rFonts w:ascii="等线" w:eastAsia="等线" w:hAnsi="等线" w:cstheme="minorHAnsi"/>
+                <w:sz w:val="16"/>
+                <w:szCs w:val="16"/>
+              </w:rPr>
+            </w:pPr>
+            <w:r>
+              <w:rPr>
+                <w:rFonts w:ascii="等线" w:eastAsia="等线" w:hAnsi="等线" w:cstheme="minorHAnsi"/>
+                <w:color w:val="0000FF"/>
+                <w:sz w:val="16"/>
+                <w:szCs w:val="16"/>
+              </w:rPr>
+              <w:t>[Weight]</w:t>
+            </w:r>
+          </w:p>
+        </w:tc>
+        <w:tc>
+          <w:tcPr>
+            <w:tcW w:w="2059" w:type="dxa"/>
             <w:gridSpan w:val="3"/>
           </w:tcPr>
           <w:p>
@@ -1295,30 +1344,48 @@
                 <w:sz w:val="16"/>
                 <w:szCs w:val="16"/>
               </w:rPr>
-              <w:t>Sheet Resistance(Ω/sq):</w:t>
+              <w:t>Plate Lot</w:t>
             </w:r>
           </w:p>
         </w:tc>
         <w:tc>
           <w:tcPr>
             <w:tcW w:w="2919" w:type="dxa"/>
-            <w:gridSpan w:val="4"/>
-          </w:tcPr>
-          <w:p>
-            <w:pPr>
-              <w:rPr>
-                <w:rFonts w:ascii="等线" w:eastAsia="等线" w:hAnsi="等线" w:cstheme="minorHAnsi"/>
-                <w:sz w:val="16"/>
-                <w:szCs w:val="16"/>
-              </w:rPr>
-            </w:pPr>
-            <w:r>
-              <w:rPr>
-                <w:rFonts w:ascii="等线" w:eastAsia="等线" w:hAnsi="等线" w:cstheme="minorHAnsi"/>
-                <w:sz w:val="16"/>
-                <w:szCs w:val="16"/>
-              </w:rPr>
-              <w:t>[Resistance]</w:t>
+            <w:gridSpan w:val="5"/>
+          </w:tcPr>
+          <w:p>
+            <w:pPr>
+              <w:rPr>
+                <w:rFonts w:ascii="等线" w:eastAsia="等线" w:hAnsi="等线" w:cstheme="minorHAnsi"/>
+                <w:sz w:val="16"/>
+                <w:szCs w:val="16"/>
+              </w:rPr>
+            </w:pPr>
+            <w:r>
+              <w:rPr>
+                <w:rFonts w:ascii="等线" w:eastAsia="等线" w:hAnsi="等线" w:cstheme="minorHAnsi"/>
+                <w:sz w:val="16"/>
+                <w:szCs w:val="16"/>
+              </w:rPr>
+              <w:t>[</w:t>
+            </w:r>
+            <w:proofErr w:type="spellStart"/>
+            <w:r>
+              <w:rPr>
+                <w:rFonts w:ascii="等线" w:eastAsia="等线" w:hAnsi="等线" w:cstheme="minorHAnsi"/>
+                <w:sz w:val="16"/>
+                <w:szCs w:val="16"/>
+              </w:rPr>
+              <w:t>PlateLot</w:t>
+            </w:r>
+            <w:proofErr w:type="spellEnd"/>
+            <w:r>
+              <w:rPr>
+                <w:rFonts w:ascii="等线" w:eastAsia="等线" w:hAnsi="等线" w:cstheme="minorHAnsi"/>
+                <w:sz w:val="16"/>
+                <w:szCs w:val="16"/>
+              </w:rPr>
+              <w:t>]</w:t>
             </w:r>
           </w:p>
         </w:tc>
@@ -1329,11 +1396,8 @@
         </w:trPr>
         <w:tc>
           <w:tcPr>
-            <w:tcW w:w="1384" w:type="dxa"/>
+            <w:tcW w:w="2235" w:type="dxa"/>
             <w:gridSpan w:val="2"/>
-            <w:tcBorders>
-              <w:bottom w:val="single" w:sz="4" w:space="0" w:color="auto"/>
-            </w:tcBorders>
           </w:tcPr>
           <w:p>
             <w:pPr>
@@ -1347,46 +1411,64 @@
             <w:r>
               <w:rPr>
                 <w:rFonts w:ascii="等线" w:eastAsia="等线" w:hAnsi="等线" w:cstheme="minorHAnsi"/>
-                <w:sz w:val="16"/>
-                <w:szCs w:val="16"/>
-              </w:rPr>
-              <w:t>Roughness:</w:t>
-            </w:r>
-          </w:p>
-        </w:tc>
-        <w:tc>
-          <w:tcPr>
-            <w:tcW w:w="3957" w:type="dxa"/>
-            <w:gridSpan w:val="4"/>
-            <w:tcBorders>
-              <w:bottom w:val="single" w:sz="4" w:space="0" w:color="auto"/>
-            </w:tcBorders>
-          </w:tcPr>
-          <w:p>
-            <w:pPr>
-              <w:rPr>
-                <w:rFonts w:ascii="等线" w:eastAsia="等线" w:hAnsi="等线" w:cstheme="minorHAnsi"/>
-                <w:sz w:val="16"/>
-                <w:szCs w:val="16"/>
-              </w:rPr>
-            </w:pPr>
-            <w:r>
-              <w:rPr>
-                <w:rFonts w:ascii="等线" w:eastAsia="等线" w:hAnsi="等线" w:cstheme="minorHAnsi"/>
-                <w:sz w:val="16"/>
-                <w:szCs w:val="16"/>
-              </w:rPr>
-              <w:t>[Roughness]</w:t>
-            </w:r>
-          </w:p>
-        </w:tc>
-        <w:tc>
-          <w:tcPr>
-            <w:tcW w:w="2422" w:type="dxa"/>
+                <w:color w:val="0000FF"/>
+                <w:sz w:val="16"/>
+                <w:szCs w:val="16"/>
+              </w:rPr>
+              <w:t>Sheet Resistance(Ω/</w:t>
+            </w:r>
+            <w:proofErr w:type="spellStart"/>
+            <w:r>
+              <w:rPr>
+                <w:rFonts w:ascii="等线" w:eastAsia="等线" w:hAnsi="等线" w:cstheme="minorHAnsi"/>
+                <w:color w:val="0000FF"/>
+                <w:sz w:val="16"/>
+                <w:szCs w:val="16"/>
+              </w:rPr>
+              <w:t>sq</w:t>
+            </w:r>
+            <w:proofErr w:type="spellEnd"/>
+            <w:r>
+              <w:rPr>
+                <w:rFonts w:ascii="等线" w:eastAsia="等线" w:hAnsi="等线" w:cstheme="minorHAnsi"/>
+                <w:color w:val="0000FF"/>
+                <w:sz w:val="16"/>
+                <w:szCs w:val="16"/>
+              </w:rPr>
+              <w:t>):</w:t>
+            </w:r>
+          </w:p>
+        </w:tc>
+        <w:tc>
+          <w:tcPr>
+            <w:tcW w:w="3469" w:type="dxa"/>
+            <w:gridSpan w:val="6"/>
+            <w:vAlign w:val="center"/>
+          </w:tcPr>
+          <w:p>
+            <w:pPr>
+              <w:jc w:val="left"/>
+              <w:rPr>
+                <w:rFonts w:ascii="等线" w:eastAsia="等线" w:hAnsi="等线" w:cstheme="minorHAnsi"/>
+                <w:sz w:val="16"/>
+                <w:szCs w:val="16"/>
+              </w:rPr>
+            </w:pPr>
+            <w:r>
+              <w:rPr>
+                <w:rFonts w:ascii="等线" w:eastAsia="等线" w:hAnsi="等线" w:cstheme="minorHAnsi"/>
+                <w:color w:val="0000FF"/>
+                <w:sz w:val="16"/>
+                <w:szCs w:val="16"/>
+              </w:rPr>
+              <w:t>[Resistance]</w:t>
+            </w:r>
+          </w:p>
+        </w:tc>
+        <w:tc>
+          <w:tcPr>
+            <w:tcW w:w="2059" w:type="dxa"/>
             <w:gridSpan w:val="3"/>
-            <w:tcBorders>
-              <w:bottom w:val="single" w:sz="4" w:space="0" w:color="auto"/>
-            </w:tcBorders>
           </w:tcPr>
           <w:p>
             <w:pPr>
@@ -1397,24 +1479,79 @@
                 <w:szCs w:val="16"/>
               </w:rPr>
             </w:pPr>
+            <w:r>
+              <w:rPr>
+                <w:rFonts w:ascii="等线" w:eastAsia="等线" w:hAnsi="等线" w:cstheme="minorHAnsi" w:hint="eastAsia"/>
+                <w:sz w:val="16"/>
+                <w:szCs w:val="16"/>
+              </w:rPr>
+              <w:t>Plate</w:t>
+            </w:r>
+            <w:r>
+              <w:rPr>
+                <w:rFonts w:ascii="等线" w:eastAsia="等线" w:hAnsi="等线" w:cstheme="minorHAnsi"/>
+                <w:sz w:val="16"/>
+                <w:szCs w:val="16"/>
+              </w:rPr>
+              <w:t xml:space="preserve"> </w:t>
+            </w:r>
+            <w:r>
+              <w:rPr>
+                <w:rFonts w:ascii="等线" w:eastAsia="等线" w:hAnsi="等线" w:cstheme="minorHAnsi" w:hint="eastAsia"/>
+                <w:sz w:val="16"/>
+                <w:szCs w:val="16"/>
+              </w:rPr>
+              <w:t>S</w:t>
+            </w:r>
+            <w:r>
+              <w:rPr>
+                <w:rFonts w:ascii="等线" w:eastAsia="等线" w:hAnsi="等线" w:cstheme="minorHAnsi"/>
+                <w:sz w:val="16"/>
+                <w:szCs w:val="16"/>
+              </w:rPr>
+              <w:t>pec</w:t>
+            </w:r>
           </w:p>
         </w:tc>
         <w:tc>
           <w:tcPr>
             <w:tcW w:w="2919" w:type="dxa"/>
-            <w:gridSpan w:val="4"/>
-            <w:tcBorders>
-              <w:bottom w:val="single" w:sz="4" w:space="0" w:color="auto"/>
-            </w:tcBorders>
-          </w:tcPr>
-          <w:p>
-            <w:pPr>
-              <w:rPr>
-                <w:rFonts w:ascii="等线" w:eastAsia="等线" w:hAnsi="等线" w:cstheme="minorHAnsi"/>
-                <w:sz w:val="16"/>
-                <w:szCs w:val="16"/>
-              </w:rPr>
-            </w:pPr>
+            <w:gridSpan w:val="5"/>
+          </w:tcPr>
+          <w:p>
+            <w:pPr>
+              <w:rPr>
+                <w:rFonts w:ascii="等线" w:eastAsia="等线" w:hAnsi="等线" w:cstheme="minorHAnsi"/>
+                <w:sz w:val="16"/>
+                <w:szCs w:val="16"/>
+              </w:rPr>
+            </w:pPr>
+            <w:r>
+              <w:rPr>
+                <w:rFonts w:ascii="等线" w:eastAsia="等线" w:hAnsi="等线" w:cstheme="minorHAnsi"/>
+                <w:sz w:val="16"/>
+                <w:szCs w:val="16"/>
+              </w:rPr>
+              <w:t>[</w:t>
+            </w:r>
+            <w:proofErr w:type="spellStart"/>
+            <w:r>
+              <w:rPr>
+                <w:rFonts w:ascii="等线" w:eastAsia="等线" w:hAnsi="等线" w:cstheme="minorHAnsi"/>
+                <w:sz w:val="16"/>
+                <w:szCs w:val="16"/>
+              </w:rPr>
+              <w:t>PlateSpec</w:t>
+            </w:r>
+            <w:proofErr w:type="spellEnd"/>
+            <w:r>
+              <w:rPr>
+                <w:rFonts w:ascii="等线" w:eastAsia="等线" w:hAnsi="等线" w:cstheme="minorHAnsi"/>
+                <w:sz w:val="16"/>
+                <w:szCs w:val="16"/>
+              </w:rPr>
+              <w:t>]</w:t>
+            </w:r>
           </w:p>
         </w:tc>
       </w:tr>
@@ -1424,8 +1561,434 @@
         </w:trPr>
         <w:tc>
           <w:tcPr>
+            <w:tcW w:w="2235" w:type="dxa"/>
+            <w:gridSpan w:val="2"/>
+          </w:tcPr>
+          <w:p>
+            <w:pPr>
+              <w:jc w:val="right"/>
+              <w:rPr>
+                <w:rFonts w:ascii="等线" w:eastAsia="等线" w:hAnsi="等线" w:cstheme="minorHAnsi"/>
+                <w:sz w:val="16"/>
+                <w:szCs w:val="16"/>
+              </w:rPr>
+            </w:pPr>
+            <w:r>
+              <w:rPr>
+                <w:rFonts w:ascii="等线" w:eastAsia="等线" w:hAnsi="等线" w:cstheme="minorHAnsi"/>
+                <w:sz w:val="16"/>
+                <w:szCs w:val="16"/>
+              </w:rPr>
+              <w:t xml:space="preserve">Target </w:t>
+            </w:r>
+            <w:r>
+              <w:rPr>
+                <w:rFonts w:ascii="等线" w:eastAsia="等线" w:hAnsi="等线" w:cstheme="minorHAnsi"/>
+                <w:sz w:val="16"/>
+                <w:szCs w:val="16"/>
+              </w:rPr>
+              <w:t>Spec</w:t>
+            </w:r>
+            <w:r>
+              <w:rPr>
+                <w:rFonts w:ascii="等线" w:eastAsia="等线" w:hAnsi="等线" w:cstheme="minorHAnsi"/>
+                <w:sz w:val="16"/>
+                <w:szCs w:val="16"/>
+              </w:rPr>
+              <w:t>:</w:t>
+            </w:r>
+          </w:p>
+        </w:tc>
+        <w:tc>
+          <w:tcPr>
+            <w:tcW w:w="3469" w:type="dxa"/>
+            <w:gridSpan w:val="6"/>
+            <w:vAlign w:val="center"/>
+          </w:tcPr>
+          <w:p>
+            <w:pPr>
+              <w:jc w:val="left"/>
+              <w:rPr>
+                <w:rFonts w:ascii="等线" w:eastAsia="等线" w:hAnsi="等线" w:cstheme="minorHAnsi"/>
+                <w:sz w:val="16"/>
+                <w:szCs w:val="16"/>
+              </w:rPr>
+            </w:pPr>
+            <w:r>
+              <w:rPr>
+                <w:rFonts w:ascii="等线" w:eastAsia="等线" w:hAnsi="等线" w:cstheme="minorHAnsi"/>
+                <w:sz w:val="16"/>
+                <w:szCs w:val="16"/>
+              </w:rPr>
+              <w:t>[Dimension]</w:t>
+            </w:r>
+          </w:p>
+        </w:tc>
+        <w:tc>
+          <w:tcPr>
+            <w:tcW w:w="2059" w:type="dxa"/>
+            <w:gridSpan w:val="3"/>
+          </w:tcPr>
+          <w:p>
+            <w:pPr>
+              <w:jc w:val="right"/>
+              <w:rPr>
+                <w:rFonts w:ascii="等线" w:eastAsia="等线" w:hAnsi="等线" w:cstheme="minorHAnsi"/>
+                <w:sz w:val="16"/>
+                <w:szCs w:val="16"/>
+              </w:rPr>
+            </w:pPr>
+            <w:r>
+              <w:rPr>
+                <w:rFonts w:ascii="等线" w:eastAsia="等线" w:hAnsi="等线" w:cstheme="minorHAnsi" w:hint="eastAsia"/>
+                <w:sz w:val="16"/>
+                <w:szCs w:val="16"/>
+              </w:rPr>
+              <w:t>Plate</w:t>
+            </w:r>
+            <w:r>
+              <w:rPr>
+                <w:rFonts w:ascii="等线" w:eastAsia="等线" w:hAnsi="等线" w:cstheme="minorHAnsi"/>
+                <w:sz w:val="16"/>
+                <w:szCs w:val="16"/>
+              </w:rPr>
+              <w:t xml:space="preserve"> </w:t>
+            </w:r>
+            <w:r>
+              <w:rPr>
+                <w:rFonts w:ascii="等线" w:eastAsia="等线" w:hAnsi="等线" w:cstheme="minorHAnsi" w:hint="eastAsia"/>
+                <w:sz w:val="16"/>
+                <w:szCs w:val="16"/>
+              </w:rPr>
+              <w:t>Actual:</w:t>
+            </w:r>
+          </w:p>
+        </w:tc>
+        <w:tc>
+          <w:tcPr>
+            <w:tcW w:w="2919" w:type="dxa"/>
+            <w:gridSpan w:val="5"/>
+          </w:tcPr>
+          <w:p>
+            <w:pPr>
+              <w:rPr>
+                <w:rFonts w:ascii="等线" w:eastAsia="等线" w:hAnsi="等线" w:cstheme="minorHAnsi"/>
+                <w:sz w:val="16"/>
+                <w:szCs w:val="16"/>
+              </w:rPr>
+            </w:pPr>
+            <w:r>
+              <w:rPr>
+                <w:rFonts w:ascii="等线" w:eastAsia="等线" w:hAnsi="等线" w:cstheme="minorHAnsi" w:hint="eastAsia"/>
+                <w:sz w:val="16"/>
+                <w:szCs w:val="16"/>
+              </w:rPr>
+              <w:t>[</w:t>
+            </w:r>
+            <w:proofErr w:type="spellStart"/>
+            <w:r>
+              <w:rPr>
+                <w:rFonts w:ascii="等线" w:eastAsia="等线" w:hAnsi="等线" w:cstheme="minorHAnsi"/>
+                <w:sz w:val="16"/>
+                <w:szCs w:val="16"/>
+              </w:rPr>
+              <w:t>PlateActual</w:t>
+            </w:r>
+            <w:proofErr w:type="spellEnd"/>
+            <w:r>
+              <w:rPr>
+                <w:rFonts w:ascii="等线" w:eastAsia="等线" w:hAnsi="等线" w:cstheme="minorHAnsi"/>
+                <w:sz w:val="16"/>
+                <w:szCs w:val="16"/>
+              </w:rPr>
+              <w:t>]</w:t>
+            </w:r>
+          </w:p>
+        </w:tc>
+      </w:tr>
+      <w:tr>
+        <w:trPr>
+          <w:trHeight w:val="312"/>
+        </w:trPr>
+        <w:tc>
+          <w:tcPr>
+            <w:tcW w:w="2235" w:type="dxa"/>
+            <w:gridSpan w:val="2"/>
+          </w:tcPr>
+          <w:p>
+            <w:pPr>
+              <w:jc w:val="right"/>
+              <w:rPr>
+                <w:rFonts w:ascii="等线" w:eastAsia="等线" w:hAnsi="等线" w:cstheme="minorHAnsi"/>
+                <w:sz w:val="16"/>
+                <w:szCs w:val="16"/>
+              </w:rPr>
+            </w:pPr>
+            <w:r>
+              <w:rPr>
+                <w:rFonts w:ascii="等线" w:eastAsia="等线" w:hAnsi="等线" w:cstheme="minorHAnsi"/>
+                <w:sz w:val="16"/>
+                <w:szCs w:val="16"/>
+              </w:rPr>
+              <w:t xml:space="preserve">Target </w:t>
+            </w:r>
+            <w:r>
+              <w:rPr>
+                <w:rFonts w:ascii="等线" w:eastAsia="等线" w:hAnsi="等线" w:cstheme="minorHAnsi" w:hint="eastAsia"/>
+                <w:sz w:val="16"/>
+                <w:szCs w:val="16"/>
+              </w:rPr>
+              <w:t>Actual</w:t>
+            </w:r>
+            <w:r>
+              <w:rPr>
+                <w:rFonts w:ascii="等线" w:eastAsia="等线" w:hAnsi="等线" w:cstheme="minorHAnsi"/>
+                <w:sz w:val="16"/>
+                <w:szCs w:val="16"/>
+              </w:rPr>
+              <w:t>:</w:t>
+            </w:r>
+          </w:p>
+        </w:tc>
+        <w:tc>
+          <w:tcPr>
+            <w:tcW w:w="3469" w:type="dxa"/>
+            <w:gridSpan w:val="6"/>
+            <w:vAlign w:val="center"/>
+          </w:tcPr>
+          <w:p>
+            <w:pPr>
+              <w:jc w:val="left"/>
+              <w:rPr>
+                <w:rFonts w:ascii="等线" w:eastAsia="等线" w:hAnsi="等线" w:cstheme="minorHAnsi"/>
+                <w:sz w:val="16"/>
+                <w:szCs w:val="16"/>
+              </w:rPr>
+            </w:pPr>
+            <w:r>
+              <w:rPr>
+                <w:rFonts w:ascii="等线" w:eastAsia="等线" w:hAnsi="等线" w:cstheme="minorHAnsi"/>
+                <w:sz w:val="16"/>
+                <w:szCs w:val="16"/>
+              </w:rPr>
+              <w:t>[</w:t>
+            </w:r>
+            <w:proofErr w:type="spellStart"/>
+            <w:r>
+              <w:rPr>
+                <w:rFonts w:ascii="等线" w:eastAsia="等线" w:hAnsi="等线" w:cstheme="minorHAnsi"/>
+                <w:sz w:val="16"/>
+                <w:szCs w:val="16"/>
+              </w:rPr>
+              <w:t>Dimension</w:t>
+            </w:r>
+            <w:r>
+              <w:rPr>
+                <w:rFonts w:ascii="等线" w:eastAsia="等线" w:hAnsi="等线" w:cstheme="minorHAnsi" w:hint="eastAsia"/>
+                <w:sz w:val="16"/>
+                <w:szCs w:val="16"/>
+              </w:rPr>
+              <w:t>Actual</w:t>
+            </w:r>
+            <w:proofErr w:type="spellEnd"/>
+            <w:r>
+              <w:rPr>
+                <w:rFonts w:ascii="等线" w:eastAsia="等线" w:hAnsi="等线" w:cstheme="minorHAnsi"/>
+                <w:sz w:val="16"/>
+                <w:szCs w:val="16"/>
+              </w:rPr>
+              <w:t>]</w:t>
+            </w:r>
+          </w:p>
+        </w:tc>
+        <w:tc>
+          <w:tcPr>
+            <w:tcW w:w="2059" w:type="dxa"/>
+            <w:gridSpan w:val="3"/>
+          </w:tcPr>
+          <w:p>
+            <w:pPr>
+              <w:jc w:val="right"/>
+              <w:rPr>
+                <w:rFonts w:ascii="等线" w:eastAsia="等线" w:hAnsi="等线" w:cstheme="minorHAnsi"/>
+                <w:sz w:val="16"/>
+                <w:szCs w:val="16"/>
+              </w:rPr>
+            </w:pPr>
+            <w:r>
+              <w:rPr>
+                <w:rFonts w:ascii="等线" w:eastAsia="等线" w:hAnsi="等线" w:cstheme="minorHAnsi" w:hint="eastAsia"/>
+                <w:sz w:val="16"/>
+                <w:szCs w:val="16"/>
+              </w:rPr>
+              <w:t>P</w:t>
+            </w:r>
+            <w:r>
+              <w:rPr>
+                <w:rFonts w:ascii="等线" w:eastAsia="等线" w:hAnsi="等线" w:cstheme="minorHAnsi"/>
+                <w:sz w:val="16"/>
+                <w:szCs w:val="16"/>
+              </w:rPr>
+              <w:t>late Parallelism</w:t>
+            </w:r>
+            <w:r>
+              <w:rPr>
+                <w:rFonts w:ascii="等线" w:eastAsia="等线" w:hAnsi="等线" w:cstheme="minorHAnsi" w:hint="eastAsia"/>
+                <w:sz w:val="16"/>
+                <w:szCs w:val="16"/>
+              </w:rPr>
+              <w:t>:</w:t>
+            </w:r>
+          </w:p>
+        </w:tc>
+        <w:tc>
+          <w:tcPr>
+            <w:tcW w:w="2919" w:type="dxa"/>
+            <w:gridSpan w:val="5"/>
+          </w:tcPr>
+          <w:p>
+            <w:pPr>
+              <w:rPr>
+                <w:rFonts w:ascii="等线" w:eastAsia="等线" w:hAnsi="等线" w:cstheme="minorHAnsi"/>
+                <w:sz w:val="16"/>
+                <w:szCs w:val="16"/>
+              </w:rPr>
+            </w:pPr>
+            <w:r>
+              <w:rPr>
+                <w:rFonts w:ascii="等线" w:eastAsia="等线" w:hAnsi="等线" w:cstheme="minorHAnsi" w:hint="eastAsia"/>
+                <w:sz w:val="16"/>
+                <w:szCs w:val="16"/>
+              </w:rPr>
+              <w:t>[</w:t>
+            </w:r>
+            <w:proofErr w:type="spellStart"/>
+            <w:r>
+              <w:rPr>
+                <w:rFonts w:ascii="等线" w:eastAsia="等线" w:hAnsi="等线" w:cstheme="minorHAnsi"/>
+                <w:sz w:val="16"/>
+                <w:szCs w:val="16"/>
+              </w:rPr>
+              <w:t>PlateParallelism</w:t>
+            </w:r>
+            <w:proofErr w:type="spellEnd"/>
+            <w:r>
+              <w:rPr>
+                <w:rFonts w:ascii="等线" w:eastAsia="等线" w:hAnsi="等线" w:cstheme="minorHAnsi"/>
+                <w:sz w:val="16"/>
+                <w:szCs w:val="16"/>
+              </w:rPr>
+              <w:t>]</w:t>
+            </w:r>
+          </w:p>
+        </w:tc>
+      </w:tr>
+      <w:tr>
+        <w:trPr>
+          <w:trHeight w:val="312"/>
+        </w:trPr>
+        <w:tc>
+          <w:tcPr>
+            <w:tcW w:w="2235" w:type="dxa"/>
+            <w:gridSpan w:val="2"/>
+            <w:tcBorders>
+              <w:bottom w:val="single" w:sz="4" w:space="0" w:color="auto"/>
+            </w:tcBorders>
+          </w:tcPr>
+          <w:p>
+            <w:pPr>
+              <w:jc w:val="right"/>
+              <w:rPr>
+                <w:rFonts w:ascii="等线" w:eastAsia="等线" w:hAnsi="等线" w:cstheme="minorHAnsi"/>
+                <w:sz w:val="16"/>
+                <w:szCs w:val="16"/>
+              </w:rPr>
+            </w:pPr>
+            <w:r>
+              <w:rPr>
+                <w:rFonts w:ascii="等线" w:eastAsia="等线" w:hAnsi="等线" w:cstheme="minorHAnsi"/>
+                <w:sz w:val="16"/>
+                <w:szCs w:val="16"/>
+              </w:rPr>
+              <w:t xml:space="preserve">Target </w:t>
+            </w:r>
+            <w:r>
+              <w:rPr>
+                <w:rFonts w:ascii="等线" w:eastAsia="等线" w:hAnsi="等线" w:cstheme="minorHAnsi"/>
+                <w:sz w:val="16"/>
+                <w:szCs w:val="16"/>
+              </w:rPr>
+              <w:t>Roughness:</w:t>
+            </w:r>
+          </w:p>
+        </w:tc>
+        <w:tc>
+          <w:tcPr>
+            <w:tcW w:w="3469" w:type="dxa"/>
+            <w:gridSpan w:val="6"/>
+            <w:vAlign w:val="center"/>
+          </w:tcPr>
+          <w:p>
+            <w:pPr>
+              <w:wordWrap w:val="0"/>
+              <w:jc w:val="left"/>
+              <w:rPr>
+                <w:rFonts w:ascii="等线" w:eastAsia="等线" w:hAnsi="等线" w:cstheme="minorHAnsi"/>
+                <w:sz w:val="16"/>
+                <w:szCs w:val="16"/>
+              </w:rPr>
+            </w:pPr>
+            <w:r>
+              <w:rPr>
+                <w:rFonts w:ascii="等线" w:eastAsia="等线" w:hAnsi="等线" w:cstheme="minorHAnsi"/>
+                <w:sz w:val="16"/>
+                <w:szCs w:val="16"/>
+              </w:rPr>
+              <w:t>[Roughness]</w:t>
+            </w:r>
+          </w:p>
+        </w:tc>
+        <w:tc>
+          <w:tcPr>
+            <w:tcW w:w="2059" w:type="dxa"/>
+            <w:gridSpan w:val="3"/>
+          </w:tcPr>
+          <w:p>
+            <w:pPr>
+              <w:wordWrap w:val="0"/>
+              <w:jc w:val="right"/>
+              <w:rPr>
+                <w:rFonts w:ascii="等线" w:eastAsia="等线" w:hAnsi="等线" w:cstheme="minorHAnsi"/>
+                <w:sz w:val="16"/>
+                <w:szCs w:val="16"/>
+              </w:rPr>
+            </w:pPr>
+          </w:p>
+        </w:tc>
+        <w:tc>
+          <w:tcPr>
+            <w:tcW w:w="2919" w:type="dxa"/>
+            <w:gridSpan w:val="5"/>
+          </w:tcPr>
+          <w:p>
+            <w:pPr>
+              <w:rPr>
+                <w:rFonts w:ascii="等线" w:eastAsia="等线" w:hAnsi="等线" w:cstheme="minorHAnsi"/>
+                <w:sz w:val="16"/>
+                <w:szCs w:val="16"/>
+              </w:rPr>
+            </w:pPr>
+          </w:p>
+        </w:tc>
+      </w:tr>
+      <w:tr>
+        <w:trPr>
+          <w:trHeight w:val="312"/>
+        </w:trPr>
+        <w:tc>
+          <w:tcPr>
             <w:tcW w:w="10682" w:type="dxa"/>
-            <w:gridSpan w:val="13"/>
+            <w:gridSpan w:val="16"/>
             <w:tcBorders>
               <w:top w:val="single" w:sz="4" w:space="0" w:color="auto"/>
               <w:bottom w:val="single" w:sz="4" w:space="0" w:color="auto"/>
@@ -1486,7 +2049,29 @@
                 <w:szCs w:val="16"/>
                 <w:u w:val="single"/>
               </w:rPr>
-              <w:t xml:space="preserve"> SPEC</w:t>
+              <w:t xml:space="preserve"> SPEC </w:t>
+            </w:r>
+            <w:r>
+              <w:rPr>
+                <w:rFonts w:ascii="等线" w:eastAsia="等线" w:hAnsi="等线" w:cstheme="minorHAnsi" w:hint="eastAsia"/>
+                <w:b/>
+                <w:bCs/>
+                <w:sz w:val="16"/>
+                <w:szCs w:val="16"/>
+                <w:u w:val="single"/>
+              </w:rPr>
+              <w:t>Atm</w:t>
+            </w:r>
+            <w:r>
+              <w:rPr>
+                <w:rFonts w:ascii="等线" w:eastAsia="等线" w:hAnsi="等线" w:cstheme="minorHAnsi"/>
+                <w:b/>
+                <w:bCs/>
+                <w:sz w:val="16"/>
+                <w:szCs w:val="16"/>
+                <w:u w:val="single"/>
+              </w:rPr>
+              <w:t>%</w:t>
             </w:r>
           </w:p>
         </w:tc>
@@ -1500,6 +2085,7 @@
             <w:tcW w:w="1335" w:type="dxa"/>
             <w:tcBorders>
               <w:top w:val="single" w:sz="4" w:space="0" w:color="auto"/>
+              <w:bottom w:val="single" w:sz="4" w:space="0" w:color="auto"/>
             </w:tcBorders>
             <w:vAlign w:val="center"/>
           </w:tcPr>
@@ -1520,6 +2106,7 @@
             <w:gridSpan w:val="2"/>
             <w:tcBorders>
               <w:top w:val="single" w:sz="4" w:space="0" w:color="auto"/>
+              <w:bottom w:val="single" w:sz="4" w:space="0" w:color="auto"/>
             </w:tcBorders>
             <w:vAlign w:val="center"/>
           </w:tcPr>
@@ -1540,6 +2127,7 @@
             <w:gridSpan w:val="2"/>
             <w:tcBorders>
               <w:top w:val="single" w:sz="4" w:space="0" w:color="auto"/>
+              <w:bottom w:val="single" w:sz="4" w:space="0" w:color="auto"/>
             </w:tcBorders>
             <w:vAlign w:val="center"/>
           </w:tcPr>
@@ -1559,6 +2147,7 @@
             <w:tcW w:w="1336" w:type="dxa"/>
             <w:tcBorders>
               <w:top w:val="single" w:sz="4" w:space="0" w:color="auto"/>
+              <w:bottom w:val="single" w:sz="4" w:space="0" w:color="auto"/>
             </w:tcBorders>
             <w:vAlign w:val="center"/>
           </w:tcPr>
@@ -1576,8 +2165,10 @@
         <w:tc>
           <w:tcPr>
             <w:tcW w:w="1335" w:type="dxa"/>
+            <w:gridSpan w:val="3"/>
             <w:tcBorders>
               <w:top w:val="single" w:sz="4" w:space="0" w:color="auto"/>
+              <w:bottom w:val="single" w:sz="4" w:space="0" w:color="auto"/>
             </w:tcBorders>
           </w:tcPr>
           <w:p>
@@ -1597,6 +2188,7 @@
             <w:gridSpan w:val="4"/>
             <w:tcBorders>
               <w:top w:val="single" w:sz="4" w:space="0" w:color="auto"/>
+              <w:bottom w:val="single" w:sz="4" w:space="0" w:color="auto"/>
             </w:tcBorders>
           </w:tcPr>
           <w:p>
@@ -1615,6 +2207,7 @@
             <w:tcW w:w="1335" w:type="dxa"/>
             <w:tcBorders>
               <w:top w:val="single" w:sz="4" w:space="0" w:color="auto"/>
+              <w:bottom w:val="single" w:sz="4" w:space="0" w:color="auto"/>
             </w:tcBorders>
           </w:tcPr>
           <w:p>
@@ -1631,6 +2224,7 @@
         <w:tc>
           <w:tcPr>
             <w:tcW w:w="1336" w:type="dxa"/>
+            <w:gridSpan w:val="2"/>
             <w:tcBorders>
               <w:top w:val="single" w:sz="4" w:space="0" w:color="auto"/>
             </w:tcBorders>
@@ -1654,9 +2248,8 @@
         <w:tc>
           <w:tcPr>
             <w:tcW w:w="7905" w:type="dxa"/>
-            <w:gridSpan w:val="10"/>
+            <w:gridSpan w:val="12"/>
             <w:tcBorders>
-              <w:top w:val="single" w:sz="4" w:space="0" w:color="auto"/>
               <w:bottom w:val="single" w:sz="4" w:space="0" w:color="auto"/>
             </w:tcBorders>
             <w:shd w:val="clear" w:color="auto" w:fill="BFBFBF" w:themeFill="background1" w:themeFillShade="BF"/>
@@ -1687,7 +2280,7 @@
         <w:tc>
           <w:tcPr>
             <w:tcW w:w="2777" w:type="dxa"/>
-            <w:gridSpan w:val="3"/>
+            <w:gridSpan w:val="4"/>
             <w:tcBorders>
               <w:top w:val="single" w:sz="4" w:space="0" w:color="auto"/>
               <w:bottom w:val="single" w:sz="4" w:space="0" w:color="auto"/>
@@ -1750,7 +2343,7 @@
         <w:tc>
           <w:tcPr>
             <w:tcW w:w="7905" w:type="dxa"/>
-            <w:gridSpan w:val="10"/>
+            <w:gridSpan w:val="12"/>
             <w:tcBorders>
               <w:top w:val="single" w:sz="4" w:space="0" w:color="auto"/>
             </w:tcBorders>
@@ -1771,7 +2364,7 @@
         <w:tc>
           <w:tcPr>
             <w:tcW w:w="2777" w:type="dxa"/>
-            <w:gridSpan w:val="3"/>
+            <w:gridSpan w:val="4"/>
             <w:tcBorders>
               <w:top w:val="single" w:sz="4" w:space="0" w:color="auto"/>
             </w:tcBorders>
@@ -1798,7 +2391,7 @@
         <w:tc>
           <w:tcPr>
             <w:tcW w:w="7905" w:type="dxa"/>
-            <w:gridSpan w:val="10"/>
+            <w:gridSpan w:val="12"/>
           </w:tcPr>
           <w:p>
             <w:pPr>
@@ -1814,7 +2407,7 @@
         <w:tc>
           <w:tcPr>
             <w:tcW w:w="2777" w:type="dxa"/>
-            <w:gridSpan w:val="3"/>
+            <w:gridSpan w:val="4"/>
             <w:vAlign w:val="center"/>
           </w:tcPr>
           <w:p>
@@ -1836,7 +2429,7 @@
         <w:tc>
           <w:tcPr>
             <w:tcW w:w="7905" w:type="dxa"/>
-            <w:gridSpan w:val="10"/>
+            <w:gridSpan w:val="12"/>
             <w:tcBorders>
               <w:bottom w:val="single" w:sz="4" w:space="0" w:color="auto"/>
             </w:tcBorders>
@@ -1855,7 +2448,7 @@
         <w:tc>
           <w:tcPr>
             <w:tcW w:w="2777" w:type="dxa"/>
-            <w:gridSpan w:val="3"/>
+            <w:gridSpan w:val="4"/>
             <w:tcBorders>
               <w:bottom w:val="single" w:sz="4" w:space="0" w:color="auto"/>
             </w:tcBorders>
@@ -1879,7 +2472,7 @@
         <w:tc>
           <w:tcPr>
             <w:tcW w:w="10682" w:type="dxa"/>
-            <w:gridSpan w:val="13"/>
+            <w:gridSpan w:val="16"/>
             <w:tcBorders>
               <w:top w:val="single" w:sz="4" w:space="0" w:color="auto"/>
             </w:tcBorders>
@@ -1922,7 +2515,7 @@
         <w:tc>
           <w:tcPr>
             <w:tcW w:w="10682" w:type="dxa"/>
-            <w:gridSpan w:val="13"/>
+            <w:gridSpan w:val="16"/>
             <w:tcBorders>
               <w:top w:val="single" w:sz="4" w:space="0" w:color="auto"/>
             </w:tcBorders>
@@ -1983,7 +2576,7 @@
         <w:tc>
           <w:tcPr>
             <w:tcW w:w="2670" w:type="dxa"/>
-            <w:gridSpan w:val="5"/>
+            <w:gridSpan w:val="7"/>
           </w:tcPr>
           <w:p>
             <w:pPr>
@@ -2047,7 +2640,7 @@
         <w:tc>
           <w:tcPr>
             <w:tcW w:w="2671" w:type="dxa"/>
-            <w:gridSpan w:val="2"/>
+            <w:gridSpan w:val="3"/>
             <w:vAlign w:val="center"/>
           </w:tcPr>
           <w:p>
@@ -2064,7 +2657,25 @@
                 <w:sz w:val="16"/>
                 <w:szCs w:val="16"/>
               </w:rPr>
-              <w:t>[COADate]</w:t>
+              <w:t>[</w:t>
+            </w:r>
+            <w:proofErr w:type="spellStart"/>
+            <w:r>
+              <w:rPr>
+                <w:rFonts w:ascii="等线" w:eastAsia="等线" w:hAnsi="等线" w:cstheme="minorHAnsi"/>
+                <w:sz w:val="16"/>
+                <w:szCs w:val="16"/>
+              </w:rPr>
+              <w:t>COADate</w:t>
+            </w:r>
+            <w:proofErr w:type="spellEnd"/>
+            <w:r>
+              <w:rPr>
+                <w:rFonts w:ascii="等线" w:eastAsia="等线" w:hAnsi="等线" w:cstheme="minorHAnsi"/>
+                <w:sz w:val="16"/>
+                <w:szCs w:val="16"/>
+              </w:rPr>
+              <w:t>]</w:t>
             </w:r>
           </w:p>
         </w:tc>
@@ -2106,7 +2717,7 @@
         <w:tc>
           <w:tcPr>
             <w:tcW w:w="2670" w:type="dxa"/>
-            <w:gridSpan w:val="5"/>
+            <w:gridSpan w:val="7"/>
           </w:tcPr>
           <w:p>
             <w:pPr>
@@ -2131,7 +2742,7 @@
         <w:tc>
           <w:tcPr>
             <w:tcW w:w="2671" w:type="dxa"/>
-            <w:gridSpan w:val="2"/>
+            <w:gridSpan w:val="3"/>
           </w:tcPr>
           <w:p>
             <w:pPr>

</xml_diff>

<commit_message>
add sample select module
</commit_message>
<xml_diff>
--- a/PMSClient/Resource/DocTemplate/Reports/COA200324.docx
+++ b/PMSClient/Resource/DocTemplate/Reports/COA200324.docx
@@ -1228,6 +1228,14 @@
               </w:rPr>
               <w:t>Plate Lot</w:t>
             </w:r>
+            <w:r>
+              <w:rPr>
+                <w:rFonts w:ascii="等线" w:eastAsia="等线" w:hAnsi="等线" w:cstheme="minorHAnsi"/>
+                <w:sz w:val="16"/>
+                <w:szCs w:val="16"/>
+              </w:rPr>
+              <w:t>:</w:t>
+            </w:r>
           </w:p>
         </w:tc>
         <w:tc>
@@ -1354,6 +1362,14 @@
                 <w:szCs w:val="16"/>
               </w:rPr>
               <w:t>pec</w:t>
+            </w:r>
+            <w:r>
+              <w:rPr>
+                <w:rFonts w:ascii="等线" w:eastAsia="等线" w:hAnsi="等线" w:cstheme="minorHAnsi"/>
+                <w:sz w:val="16"/>
+                <w:szCs w:val="16"/>
+              </w:rPr>
+              <w:t>:</w:t>
             </w:r>
           </w:p>
         </w:tc>

</xml_diff>